<commit_message>
The end work with specification
</commit_message>
<xml_diff>
--- a/Пояснительная записка.docx
+++ b/Пояснительная записка.docx
@@ -6317,8 +6317,9 @@
           <w:sz w:val="28"/>
           <w:szCs w:val="28"/>
           <w:shd w:val="clear" w:color="auto" w:fill="FFFFFF"/>
-        </w:rPr>
-        <w:t>[</w:t>
+          <w:lang w:val="en-US"/>
+        </w:rPr>
+        <w:t>{</w:t>
       </w:r>
       <w:r>
         <w:rPr>
@@ -6506,8 +6507,9 @@
           <w:sz w:val="28"/>
           <w:szCs w:val="28"/>
           <w:shd w:val="clear" w:color="auto" w:fill="FFFFFF"/>
-        </w:rPr>
-        <w:t>]</w:t>
+          <w:lang w:val="en-US"/>
+        </w:rPr>
+        <w:t>}</w:t>
       </w:r>
     </w:p>
     <w:p>
@@ -6705,23 +6707,21 @@
         </w:rPr>
         <w:t>Таблица</w:t>
       </w:r>
-      <w:proofErr w:type="gramStart"/>
       <w:r>
         <w:rPr>
           <w:color w:val="000000"/>
           <w:sz w:val="27"/>
           <w:szCs w:val="27"/>
         </w:rPr>
-        <w:t>1</w:t>
-      </w:r>
-      <w:proofErr w:type="gramEnd"/>
+        <w:t xml:space="preserve"> </w:t>
+      </w:r>
       <w:r>
         <w:rPr>
           <w:color w:val="000000"/>
           <w:sz w:val="27"/>
           <w:szCs w:val="27"/>
         </w:rPr>
-        <w:t>.1</w:t>
+        <w:t>1.1</w:t>
       </w:r>
     </w:p>
     <w:tbl>
@@ -6917,6 +6917,8 @@
               </w:rPr>
               <w:t>()</w:t>
             </w:r>
+            <w:bookmarkStart w:id="0" w:name="_GoBack"/>
+            <w:bookmarkEnd w:id="0"/>
           </w:p>
         </w:tc>
         <w:tc>
@@ -7221,16 +7223,15 @@
           <w:sz w:val="27"/>
           <w:szCs w:val="27"/>
         </w:rPr>
-        <w:t xml:space="preserve">Описание </w:t>
-      </w:r>
-      <w:proofErr w:type="gramStart"/>
+        <w:t>Описание типов данных,</w:t>
+      </w:r>
       <w:r>
         <w:rPr>
           <w:color w:val="000000"/>
           <w:sz w:val="27"/>
           <w:szCs w:val="27"/>
         </w:rPr>
-        <w:t>типов данных,</w:t>
+        <w:t xml:space="preserve"> </w:t>
       </w:r>
       <w:r>
         <w:rPr>
@@ -7238,7 +7239,7 @@
           <w:sz w:val="27"/>
           <w:szCs w:val="27"/>
         </w:rPr>
-        <w:t xml:space="preserve"> </w:t>
+        <w:t xml:space="preserve"> предусмотренных в данном языке</w:t>
       </w:r>
       <w:r>
         <w:rPr>
@@ -7246,16 +7247,15 @@
           <w:sz w:val="27"/>
           <w:szCs w:val="27"/>
         </w:rPr>
-        <w:t xml:space="preserve"> предусмотренных в данном языке представлено</w:t>
-      </w:r>
-      <w:proofErr w:type="gramEnd"/>
+        <w:t>,</w:t>
+      </w:r>
       <w:r>
         <w:rPr>
           <w:color w:val="000000"/>
           <w:sz w:val="27"/>
           <w:szCs w:val="27"/>
         </w:rPr>
-        <w:t xml:space="preserve"> в таблице 1.2.</w:t>
+        <w:t xml:space="preserve"> представлено в таблице 1.2.</w:t>
       </w:r>
     </w:p>
     <w:p>
@@ -8133,25 +8133,23 @@
           <w:sz w:val="27"/>
           <w:szCs w:val="27"/>
         </w:rPr>
-        <w:t xml:space="preserve">Описание преобразования </w:t>
-      </w:r>
-      <w:proofErr w:type="gramStart"/>
+        <w:t>Описание преобразования типов данных,  предусмотренных в данном языке</w:t>
+      </w:r>
       <w:r>
         <w:rPr>
           <w:color w:val="000000"/>
           <w:sz w:val="27"/>
           <w:szCs w:val="27"/>
         </w:rPr>
-        <w:t>типов данных,  предусмотренных в данном языке представлено</w:t>
-      </w:r>
-      <w:proofErr w:type="gramEnd"/>
+        <w:t>,</w:t>
+      </w:r>
       <w:r>
         <w:rPr>
           <w:color w:val="000000"/>
           <w:sz w:val="27"/>
           <w:szCs w:val="27"/>
         </w:rPr>
-        <w:t xml:space="preserve"> в таблице 1.3.</w:t>
+        <w:t xml:space="preserve"> представлено в таблице 1.3.</w:t>
       </w:r>
     </w:p>
     <w:p>
@@ -8853,18 +8851,17 @@
           <w:sz w:val="27"/>
           <w:szCs w:val="27"/>
         </w:rPr>
-        <w:t xml:space="preserve"> если эта длина превышена, имя идентификатора урезается. Пример, </w:t>
-      </w:r>
-      <w:proofErr w:type="gramStart"/>
+        <w:t xml:space="preserve"> если эта длина превышена, имя идентификатора урезается. Пример, верно</w:t>
+      </w:r>
       <w:r>
         <w:rPr>
           <w:color w:val="000000"/>
           <w:sz w:val="27"/>
           <w:szCs w:val="27"/>
-        </w:rPr>
-        <w:t>верно</w:t>
-      </w:r>
-      <w:proofErr w:type="gramEnd"/>
+          <w:lang w:val="en-US"/>
+        </w:rPr>
+        <w:t>,</w:t>
+      </w:r>
       <w:r>
         <w:rPr>
           <w:color w:val="000000"/>
@@ -13796,7 +13793,7 @@
           <w:sz w:val="27"/>
           <w:szCs w:val="27"/>
         </w:rPr>
-        <w:t>Таблица 1.6</w:t>
+        <w:t>Таблица 1.</w:t>
       </w:r>
       <w:r>
         <w:rPr>
@@ -13804,7 +13801,7 @@
           <w:sz w:val="27"/>
           <w:szCs w:val="27"/>
         </w:rPr>
-        <w:t xml:space="preserve"> </w:t>
+        <w:t>7</w:t>
       </w:r>
       <w:r>
         <w:rPr>
@@ -13812,7 +13809,15 @@
           <w:sz w:val="27"/>
           <w:szCs w:val="27"/>
         </w:rPr>
-        <w:t xml:space="preserve">Операции языка программирования </w:t>
+        <w:t xml:space="preserve"> Конструкции </w:t>
+      </w:r>
+      <w:r>
+        <w:rPr>
+          <w:color w:val="000000"/>
+          <w:sz w:val="27"/>
+          <w:szCs w:val="27"/>
+        </w:rPr>
+        <w:t xml:space="preserve"> языка программирования </w:t>
       </w:r>
       <w:r>
         <w:rPr>
@@ -14917,7 +14922,6 @@
           <w:b/>
           <w:sz w:val="28"/>
           <w:szCs w:val="28"/>
-          <w:lang w:val="en-US"/>
         </w:rPr>
       </w:pPr>
       <w:r>
@@ -14953,13 +14957,15 @@
         <w:jc w:val="both"/>
         <w:rPr>
           <w:rFonts w:ascii="Times New Roman" w:hAnsi="Times New Roman" w:cs="Times New Roman"/>
-          <w:sz w:val="28"/>
-          <w:szCs w:val="28"/>
-        </w:rPr>
-      </w:pPr>
-      <w:r>
-        <w:rPr>
-          <w:rFonts w:ascii="Times New Roman" w:hAnsi="Times New Roman" w:cs="Times New Roman"/>
+          <w:b/>
+          <w:sz w:val="28"/>
+          <w:szCs w:val="28"/>
+        </w:rPr>
+      </w:pPr>
+      <w:r>
+        <w:rPr>
+          <w:rFonts w:ascii="Times New Roman" w:hAnsi="Times New Roman" w:cs="Times New Roman"/>
+          <w:b/>
           <w:sz w:val="28"/>
           <w:szCs w:val="28"/>
         </w:rPr>
@@ -14968,52 +14974,468 @@
     </w:p>
     <w:p>
       <w:pPr>
-        <w:pStyle w:val="a4"/>
-        <w:numPr>
-          <w:ilvl w:val="0"/>
-          <w:numId w:val="19"/>
-        </w:numPr>
-        <w:jc w:val="both"/>
-        <w:rPr>
-          <w:rFonts w:ascii="Times New Roman" w:hAnsi="Times New Roman" w:cs="Times New Roman"/>
-          <w:sz w:val="28"/>
-          <w:szCs w:val="28"/>
-        </w:rPr>
-      </w:pPr>
-      <w:r>
-        <w:rPr>
-          <w:rFonts w:ascii="Times New Roman" w:hAnsi="Times New Roman" w:cs="Times New Roman"/>
-          <w:sz w:val="28"/>
-          <w:szCs w:val="28"/>
-        </w:rPr>
-        <w:t xml:space="preserve">Функции стандартной библиотеки содержаться в </w:t>
-      </w:r>
-      <w:proofErr w:type="gramStart"/>
-      <w:r>
-        <w:rPr>
-          <w:rFonts w:ascii="Times New Roman" w:hAnsi="Times New Roman" w:cs="Times New Roman"/>
-          <w:sz w:val="28"/>
-          <w:szCs w:val="28"/>
-        </w:rPr>
-        <w:t>файле</w:t>
-      </w:r>
-      <w:proofErr w:type="gramEnd"/>
-      <w:r>
-        <w:rPr>
-          <w:rFonts w:ascii="Times New Roman" w:hAnsi="Times New Roman" w:cs="Times New Roman"/>
-          <w:sz w:val="28"/>
-          <w:szCs w:val="28"/>
-        </w:rPr>
-        <w:t xml:space="preserve"> подключаемом через директиву препроцессора.</w:t>
+        <w:rPr>
+          <w:rFonts w:ascii="Times New Roman" w:hAnsi="Times New Roman" w:cs="Times New Roman"/>
+          <w:sz w:val="28"/>
+          <w:szCs w:val="28"/>
+        </w:rPr>
+      </w:pPr>
+      <w:r>
+        <w:rPr>
+          <w:rFonts w:ascii="Times New Roman" w:hAnsi="Times New Roman" w:cs="Times New Roman"/>
+          <w:sz w:val="28"/>
+          <w:szCs w:val="28"/>
+        </w:rPr>
+        <w:t xml:space="preserve">Стандартная библиотека </w:t>
+      </w:r>
+      <w:r>
+        <w:rPr>
+          <w:rFonts w:ascii="Times New Roman" w:hAnsi="Times New Roman" w:cs="Times New Roman"/>
+          <w:sz w:val="28"/>
+          <w:szCs w:val="28"/>
+        </w:rPr>
+        <w:t xml:space="preserve">языка </w:t>
+      </w:r>
+      <w:r>
+        <w:rPr>
+          <w:rFonts w:ascii="Times New Roman" w:hAnsi="Times New Roman" w:cs="Times New Roman"/>
+          <w:sz w:val="28"/>
+          <w:szCs w:val="28"/>
+          <w:lang w:val="en-US"/>
+        </w:rPr>
+        <w:t>WSA</w:t>
+      </w:r>
+      <w:r>
+        <w:rPr>
+          <w:rFonts w:ascii="Times New Roman" w:hAnsi="Times New Roman" w:cs="Times New Roman"/>
+          <w:sz w:val="28"/>
+          <w:szCs w:val="28"/>
+        </w:rPr>
+        <w:t xml:space="preserve">-2020 </w:t>
+      </w:r>
+      <w:r>
+        <w:rPr>
+          <w:rFonts w:ascii="Times New Roman" w:hAnsi="Times New Roman" w:cs="Times New Roman"/>
+          <w:sz w:val="28"/>
+          <w:szCs w:val="28"/>
+        </w:rPr>
+        <w:t>представлена</w:t>
+      </w:r>
+      <w:r>
+        <w:rPr>
+          <w:rFonts w:ascii="Times New Roman" w:hAnsi="Times New Roman" w:cs="Times New Roman"/>
+          <w:sz w:val="28"/>
+          <w:szCs w:val="28"/>
+        </w:rPr>
+        <w:t xml:space="preserve"> в таблице</w:t>
+      </w:r>
+      <w:r>
+        <w:rPr>
+          <w:rFonts w:ascii="Times New Roman" w:hAnsi="Times New Roman" w:cs="Times New Roman"/>
+          <w:sz w:val="28"/>
+          <w:szCs w:val="28"/>
+        </w:rPr>
+        <w:t xml:space="preserve"> </w:t>
+      </w:r>
+      <w:r>
+        <w:rPr>
+          <w:rFonts w:ascii="Times New Roman" w:hAnsi="Times New Roman" w:cs="Times New Roman"/>
+          <w:sz w:val="28"/>
+          <w:szCs w:val="28"/>
+        </w:rPr>
+        <w:t>1.8</w:t>
+      </w:r>
+      <w:r>
+        <w:rPr>
+          <w:rFonts w:ascii="Times New Roman" w:hAnsi="Times New Roman" w:cs="Times New Roman"/>
+          <w:sz w:val="28"/>
+          <w:szCs w:val="28"/>
+        </w:rPr>
+        <w:t>.</w:t>
       </w:r>
     </w:p>
     <w:p>
       <w:pPr>
-        <w:pStyle w:val="a4"/>
-        <w:numPr>
-          <w:ilvl w:val="0"/>
-          <w:numId w:val="19"/>
-        </w:numPr>
+        <w:pStyle w:val="a6"/>
+        <w:rPr>
+          <w:color w:val="000000"/>
+          <w:sz w:val="27"/>
+          <w:szCs w:val="27"/>
+        </w:rPr>
+      </w:pPr>
+      <w:r>
+        <w:rPr>
+          <w:color w:val="000000"/>
+          <w:sz w:val="27"/>
+          <w:szCs w:val="27"/>
+        </w:rPr>
+        <w:t>Таблица 1.</w:t>
+      </w:r>
+      <w:r>
+        <w:rPr>
+          <w:color w:val="000000"/>
+          <w:sz w:val="27"/>
+          <w:szCs w:val="27"/>
+        </w:rPr>
+        <w:t>8</w:t>
+      </w:r>
+      <w:r>
+        <w:rPr>
+          <w:color w:val="000000"/>
+          <w:sz w:val="27"/>
+          <w:szCs w:val="27"/>
+        </w:rPr>
+        <w:t xml:space="preserve"> </w:t>
+      </w:r>
+      <w:r>
+        <w:rPr>
+          <w:color w:val="000000"/>
+          <w:sz w:val="27"/>
+          <w:szCs w:val="27"/>
+        </w:rPr>
+        <w:t xml:space="preserve">Стандартная библиотека </w:t>
+      </w:r>
+      <w:r>
+        <w:rPr>
+          <w:color w:val="000000"/>
+          <w:sz w:val="27"/>
+          <w:szCs w:val="27"/>
+        </w:rPr>
+        <w:t xml:space="preserve">языка программирования </w:t>
+      </w:r>
+      <w:r>
+        <w:rPr>
+          <w:color w:val="000000"/>
+          <w:sz w:val="27"/>
+          <w:szCs w:val="27"/>
+          <w:lang w:val="en-US"/>
+        </w:rPr>
+        <w:t>WSA</w:t>
+      </w:r>
+      <w:r>
+        <w:rPr>
+          <w:color w:val="000000"/>
+          <w:sz w:val="27"/>
+          <w:szCs w:val="27"/>
+        </w:rPr>
+        <w:t>-2020</w:t>
+      </w:r>
+    </w:p>
+    <w:tbl>
+      <w:tblPr>
+        <w:tblStyle w:val="a3"/>
+        <w:tblW w:w="0" w:type="auto"/>
+        <w:tblLook w:val="04A0" w:firstRow="1" w:lastRow="0" w:firstColumn="1" w:lastColumn="0" w:noHBand="0" w:noVBand="1"/>
+      </w:tblPr>
+      <w:tblGrid>
+        <w:gridCol w:w="2101"/>
+        <w:gridCol w:w="2032"/>
+        <w:gridCol w:w="1645"/>
+        <w:gridCol w:w="3793"/>
+      </w:tblGrid>
+      <w:tr>
+        <w:tc>
+          <w:tcPr>
+            <w:tcW w:w="2101" w:type="dxa"/>
+          </w:tcPr>
+          <w:p>
+            <w:pPr>
+              <w:jc w:val="both"/>
+              <w:rPr>
+                <w:rFonts w:ascii="Times New Roman" w:hAnsi="Times New Roman" w:cs="Times New Roman"/>
+                <w:sz w:val="28"/>
+                <w:szCs w:val="28"/>
+              </w:rPr>
+            </w:pPr>
+            <w:r>
+              <w:rPr>
+                <w:rFonts w:ascii="Times New Roman" w:hAnsi="Times New Roman" w:cs="Times New Roman"/>
+                <w:sz w:val="28"/>
+                <w:szCs w:val="28"/>
+              </w:rPr>
+              <w:t>Идентификатор</w:t>
+            </w:r>
+          </w:p>
+        </w:tc>
+        <w:tc>
+          <w:tcPr>
+            <w:tcW w:w="2032" w:type="dxa"/>
+          </w:tcPr>
+          <w:p>
+            <w:pPr>
+              <w:jc w:val="both"/>
+              <w:rPr>
+                <w:rFonts w:ascii="Times New Roman" w:hAnsi="Times New Roman" w:cs="Times New Roman"/>
+                <w:sz w:val="28"/>
+                <w:szCs w:val="28"/>
+              </w:rPr>
+            </w:pPr>
+            <w:r>
+              <w:rPr>
+                <w:rFonts w:ascii="Times New Roman" w:hAnsi="Times New Roman" w:cs="Times New Roman"/>
+                <w:sz w:val="28"/>
+                <w:szCs w:val="28"/>
+              </w:rPr>
+              <w:t>Тип возвращаемого значения</w:t>
+            </w:r>
+          </w:p>
+        </w:tc>
+        <w:tc>
+          <w:tcPr>
+            <w:tcW w:w="1645" w:type="dxa"/>
+          </w:tcPr>
+          <w:p>
+            <w:pPr>
+              <w:jc w:val="both"/>
+              <w:rPr>
+                <w:rFonts w:ascii="Times New Roman" w:hAnsi="Times New Roman" w:cs="Times New Roman"/>
+                <w:sz w:val="28"/>
+                <w:szCs w:val="28"/>
+              </w:rPr>
+            </w:pPr>
+            <w:r>
+              <w:rPr>
+                <w:rFonts w:ascii="Times New Roman" w:hAnsi="Times New Roman" w:cs="Times New Roman"/>
+                <w:sz w:val="28"/>
+                <w:szCs w:val="28"/>
+              </w:rPr>
+              <w:t>Параметры</w:t>
+            </w:r>
+          </w:p>
+        </w:tc>
+        <w:tc>
+          <w:tcPr>
+            <w:tcW w:w="3793" w:type="dxa"/>
+          </w:tcPr>
+          <w:p>
+            <w:pPr>
+              <w:jc w:val="both"/>
+              <w:rPr>
+                <w:rFonts w:ascii="Times New Roman" w:hAnsi="Times New Roman" w:cs="Times New Roman"/>
+                <w:sz w:val="28"/>
+                <w:szCs w:val="28"/>
+              </w:rPr>
+            </w:pPr>
+            <w:r>
+              <w:rPr>
+                <w:rFonts w:ascii="Times New Roman" w:hAnsi="Times New Roman" w:cs="Times New Roman"/>
+                <w:sz w:val="28"/>
+                <w:szCs w:val="28"/>
+              </w:rPr>
+              <w:t>Описание</w:t>
+            </w:r>
+          </w:p>
+        </w:tc>
+      </w:tr>
+      <w:tr>
+        <w:tc>
+          <w:tcPr>
+            <w:tcW w:w="2101" w:type="dxa"/>
+          </w:tcPr>
+          <w:p>
+            <w:pPr>
+              <w:jc w:val="both"/>
+              <w:rPr>
+                <w:rFonts w:ascii="Times New Roman" w:hAnsi="Times New Roman" w:cs="Times New Roman"/>
+                <w:sz w:val="28"/>
+                <w:szCs w:val="28"/>
+              </w:rPr>
+            </w:pPr>
+            <w:proofErr w:type="spellStart"/>
+            <w:r>
+              <w:rPr>
+                <w:rFonts w:ascii="Times New Roman" w:hAnsi="Times New Roman" w:cs="Times New Roman"/>
+                <w:sz w:val="28"/>
+                <w:szCs w:val="28"/>
+                <w:lang w:val="en-US"/>
+              </w:rPr>
+              <w:t>strlen</w:t>
+            </w:r>
+            <w:proofErr w:type="spellEnd"/>
+          </w:p>
+        </w:tc>
+        <w:tc>
+          <w:tcPr>
+            <w:tcW w:w="2032" w:type="dxa"/>
+          </w:tcPr>
+          <w:p>
+            <w:pPr>
+              <w:jc w:val="both"/>
+              <w:rPr>
+                <w:rFonts w:ascii="Times New Roman" w:hAnsi="Times New Roman" w:cs="Times New Roman"/>
+                <w:sz w:val="28"/>
+                <w:szCs w:val="28"/>
+              </w:rPr>
+            </w:pPr>
+            <w:r>
+              <w:rPr>
+                <w:rFonts w:ascii="Times New Roman" w:hAnsi="Times New Roman" w:cs="Times New Roman"/>
+                <w:sz w:val="28"/>
+                <w:szCs w:val="28"/>
+                <w:lang w:val="en-US"/>
+              </w:rPr>
+              <w:t>short</w:t>
+            </w:r>
+          </w:p>
+        </w:tc>
+        <w:tc>
+          <w:tcPr>
+            <w:tcW w:w="1645" w:type="dxa"/>
+          </w:tcPr>
+          <w:p>
+            <w:pPr>
+              <w:jc w:val="both"/>
+              <w:rPr>
+                <w:rFonts w:ascii="Times New Roman" w:hAnsi="Times New Roman" w:cs="Times New Roman"/>
+                <w:sz w:val="28"/>
+                <w:szCs w:val="28"/>
+              </w:rPr>
+            </w:pPr>
+            <w:r>
+              <w:rPr>
+                <w:rFonts w:ascii="Times New Roman" w:hAnsi="Times New Roman" w:cs="Times New Roman"/>
+                <w:sz w:val="28"/>
+                <w:szCs w:val="28"/>
+                <w:lang w:val="en-US"/>
+              </w:rPr>
+              <w:t>string</w:t>
+            </w:r>
+            <w:r>
+              <w:rPr>
+                <w:rFonts w:ascii="Times New Roman" w:hAnsi="Times New Roman" w:cs="Times New Roman"/>
+                <w:sz w:val="28"/>
+                <w:szCs w:val="28"/>
+              </w:rPr>
+              <w:t xml:space="preserve"> </w:t>
+            </w:r>
+          </w:p>
+        </w:tc>
+        <w:tc>
+          <w:tcPr>
+            <w:tcW w:w="3793" w:type="dxa"/>
+          </w:tcPr>
+          <w:p>
+            <w:pPr>
+              <w:jc w:val="both"/>
+              <w:rPr>
+                <w:rFonts w:ascii="Times New Roman" w:hAnsi="Times New Roman" w:cs="Times New Roman"/>
+                <w:sz w:val="28"/>
+                <w:szCs w:val="28"/>
+              </w:rPr>
+            </w:pPr>
+            <w:r>
+              <w:rPr>
+                <w:rFonts w:ascii="Times New Roman" w:hAnsi="Times New Roman" w:cs="Times New Roman"/>
+                <w:sz w:val="28"/>
+                <w:szCs w:val="28"/>
+              </w:rPr>
+              <w:t>Возвращает длину полученной строки</w:t>
+            </w:r>
+          </w:p>
+        </w:tc>
+      </w:tr>
+      <w:tr>
+        <w:tc>
+          <w:tcPr>
+            <w:tcW w:w="2101" w:type="dxa"/>
+          </w:tcPr>
+          <w:p>
+            <w:pPr>
+              <w:jc w:val="both"/>
+              <w:rPr>
+                <w:rFonts w:ascii="Times New Roman" w:hAnsi="Times New Roman" w:cs="Times New Roman"/>
+                <w:sz w:val="28"/>
+                <w:szCs w:val="28"/>
+              </w:rPr>
+            </w:pPr>
+            <w:r>
+              <w:rPr>
+                <w:rFonts w:ascii="Times New Roman" w:hAnsi="Times New Roman" w:cs="Times New Roman"/>
+                <w:sz w:val="28"/>
+                <w:szCs w:val="28"/>
+                <w:lang w:val="en-US"/>
+              </w:rPr>
+              <w:t>random</w:t>
+            </w:r>
+          </w:p>
+        </w:tc>
+        <w:tc>
+          <w:tcPr>
+            <w:tcW w:w="2032" w:type="dxa"/>
+          </w:tcPr>
+          <w:p>
+            <w:pPr>
+              <w:jc w:val="both"/>
+              <w:rPr>
+                <w:rFonts w:ascii="Times New Roman" w:hAnsi="Times New Roman" w:cs="Times New Roman"/>
+                <w:sz w:val="28"/>
+                <w:szCs w:val="28"/>
+                <w:lang w:val="en-US"/>
+              </w:rPr>
+            </w:pPr>
+            <w:r>
+              <w:rPr>
+                <w:rFonts w:ascii="Times New Roman" w:hAnsi="Times New Roman" w:cs="Times New Roman"/>
+                <w:sz w:val="28"/>
+                <w:szCs w:val="28"/>
+                <w:lang w:val="en-US"/>
+              </w:rPr>
+              <w:t>short</w:t>
+            </w:r>
+          </w:p>
+        </w:tc>
+        <w:tc>
+          <w:tcPr>
+            <w:tcW w:w="1645" w:type="dxa"/>
+          </w:tcPr>
+          <w:p>
+            <w:pPr>
+              <w:jc w:val="both"/>
+              <w:rPr>
+                <w:rFonts w:ascii="Times New Roman" w:hAnsi="Times New Roman" w:cs="Times New Roman"/>
+                <w:sz w:val="28"/>
+                <w:szCs w:val="28"/>
+                <w:lang w:val="en-US"/>
+              </w:rPr>
+            </w:pPr>
+            <w:r>
+              <w:rPr>
+                <w:rFonts w:ascii="Times New Roman" w:hAnsi="Times New Roman" w:cs="Times New Roman"/>
+                <w:sz w:val="28"/>
+                <w:szCs w:val="28"/>
+                <w:lang w:val="en-US"/>
+              </w:rPr>
+              <w:t>short, short</w:t>
+            </w:r>
+          </w:p>
+        </w:tc>
+        <w:tc>
+          <w:tcPr>
+            <w:tcW w:w="3793" w:type="dxa"/>
+          </w:tcPr>
+          <w:p>
+            <w:pPr>
+              <w:jc w:val="both"/>
+              <w:rPr>
+                <w:rFonts w:ascii="Times New Roman" w:hAnsi="Times New Roman" w:cs="Times New Roman"/>
+                <w:sz w:val="28"/>
+                <w:szCs w:val="28"/>
+              </w:rPr>
+            </w:pPr>
+            <w:r>
+              <w:rPr>
+                <w:rFonts w:ascii="Times New Roman" w:hAnsi="Times New Roman" w:cs="Times New Roman"/>
+                <w:sz w:val="28"/>
+                <w:szCs w:val="28"/>
+              </w:rPr>
+              <w:t>Возвращает случайное число в диапазоне, заданном параметрами функции.</w:t>
+            </w:r>
+          </w:p>
+        </w:tc>
+      </w:tr>
+    </w:tbl>
+    <w:p>
+      <w:pPr>
         <w:jc w:val="both"/>
         <w:rPr>
           <w:rFonts w:ascii="Times New Roman" w:hAnsi="Times New Roman" w:cs="Times New Roman"/>
@@ -15021,73 +15443,44 @@
           <w:szCs w:val="28"/>
         </w:rPr>
       </w:pPr>
-      <w:r>
-        <w:rPr>
-          <w:rFonts w:ascii="Times New Roman" w:hAnsi="Times New Roman" w:cs="Times New Roman"/>
-          <w:sz w:val="28"/>
-          <w:szCs w:val="28"/>
-        </w:rPr>
-        <w:t xml:space="preserve">Функции стандартной библиотеки находятся в файле </w:t>
-      </w:r>
-      <w:proofErr w:type="spellStart"/>
-      <w:r>
-        <w:rPr>
-          <w:rFonts w:ascii="Times New Roman" w:hAnsi="Times New Roman" w:cs="Times New Roman"/>
-          <w:sz w:val="28"/>
-          <w:szCs w:val="28"/>
-          <w:lang w:val="en-US"/>
-        </w:rPr>
-        <w:t>standart</w:t>
-      </w:r>
-      <w:proofErr w:type="spellEnd"/>
-      <w:r>
-        <w:rPr>
-          <w:rFonts w:ascii="Times New Roman" w:hAnsi="Times New Roman" w:cs="Times New Roman"/>
-          <w:sz w:val="28"/>
-          <w:szCs w:val="28"/>
-        </w:rPr>
-        <w:t>.</w:t>
-      </w:r>
-      <w:r>
-        <w:rPr>
-          <w:rFonts w:ascii="Times New Roman" w:hAnsi="Times New Roman" w:cs="Times New Roman"/>
-          <w:sz w:val="28"/>
-          <w:szCs w:val="28"/>
-          <w:lang w:val="en-US"/>
-        </w:rPr>
-        <w:t>txt</w:t>
-      </w:r>
-      <w:r>
-        <w:rPr>
-          <w:rFonts w:ascii="Times New Roman" w:hAnsi="Times New Roman" w:cs="Times New Roman"/>
-          <w:sz w:val="28"/>
-          <w:szCs w:val="28"/>
-        </w:rPr>
-        <w:t>.</w:t>
-      </w:r>
     </w:p>
     <w:p>
       <w:pPr>
-        <w:pStyle w:val="a4"/>
-        <w:numPr>
-          <w:ilvl w:val="0"/>
-          <w:numId w:val="19"/>
-        </w:numPr>
         <w:jc w:val="both"/>
         <w:rPr>
           <w:rFonts w:ascii="Times New Roman" w:hAnsi="Times New Roman" w:cs="Times New Roman"/>
+          <w:b/>
+          <w:sz w:val="28"/>
+          <w:szCs w:val="28"/>
+        </w:rPr>
+      </w:pPr>
+      <w:r>
+        <w:rPr>
+          <w:rFonts w:ascii="Times New Roman" w:hAnsi="Times New Roman" w:cs="Times New Roman"/>
+          <w:sz w:val="28"/>
+          <w:szCs w:val="28"/>
+        </w:rPr>
+        <w:lastRenderedPageBreak/>
+        <w:t xml:space="preserve">Функции стандартной библиотеки находятся в файле </w:t>
+      </w:r>
+      <w:proofErr w:type="spellStart"/>
+      <w:r>
+        <w:rPr>
+          <w:rFonts w:ascii="Times New Roman" w:hAnsi="Times New Roman" w:cs="Times New Roman"/>
           <w:sz w:val="28"/>
           <w:szCs w:val="28"/>
           <w:lang w:val="en-US"/>
         </w:rPr>
-      </w:pPr>
-      <w:r>
-        <w:rPr>
-          <w:rFonts w:ascii="Times New Roman" w:hAnsi="Times New Roman" w:cs="Times New Roman"/>
-          <w:sz w:val="28"/>
-          <w:szCs w:val="28"/>
-        </w:rPr>
-        <w:t>Стандартная</w:t>
+        <w:t>standart</w:t>
+      </w:r>
+      <w:proofErr w:type="spellEnd"/>
+      <w:r>
+        <w:rPr>
+          <w:rFonts w:ascii="Times New Roman" w:hAnsi="Times New Roman" w:cs="Times New Roman"/>
+          <w:sz w:val="28"/>
+          <w:szCs w:val="28"/>
+        </w:rPr>
+        <w:t>.</w:t>
       </w:r>
       <w:r>
         <w:rPr>
@@ -15096,365 +15489,39 @@
           <w:szCs w:val="28"/>
           <w:lang w:val="en-US"/>
         </w:rPr>
-        <w:t xml:space="preserve"> </w:t>
-      </w:r>
-      <w:r>
-        <w:rPr>
-          <w:rFonts w:ascii="Times New Roman" w:hAnsi="Times New Roman" w:cs="Times New Roman"/>
-          <w:sz w:val="28"/>
-          <w:szCs w:val="28"/>
-        </w:rPr>
-        <w:t>библиотека</w:t>
-      </w:r>
-      <w:r>
-        <w:rPr>
-          <w:rFonts w:ascii="Times New Roman" w:hAnsi="Times New Roman" w:cs="Times New Roman"/>
-          <w:sz w:val="28"/>
-          <w:szCs w:val="28"/>
-          <w:lang w:val="en-US"/>
-        </w:rPr>
-        <w:t xml:space="preserve"> </w:t>
-      </w:r>
-      <w:r>
-        <w:rPr>
-          <w:rFonts w:ascii="Times New Roman" w:hAnsi="Times New Roman" w:cs="Times New Roman"/>
-          <w:sz w:val="28"/>
-          <w:szCs w:val="28"/>
-        </w:rPr>
-        <w:t>содержит</w:t>
-      </w:r>
-      <w:r>
-        <w:rPr>
-          <w:rFonts w:ascii="Times New Roman" w:hAnsi="Times New Roman" w:cs="Times New Roman"/>
-          <w:sz w:val="28"/>
-          <w:szCs w:val="28"/>
-          <w:lang w:val="en-US"/>
-        </w:rPr>
-        <w:t xml:space="preserve"> 2 </w:t>
-      </w:r>
-      <w:r>
-        <w:rPr>
-          <w:rFonts w:ascii="Times New Roman" w:hAnsi="Times New Roman" w:cs="Times New Roman"/>
-          <w:sz w:val="28"/>
-          <w:szCs w:val="28"/>
-        </w:rPr>
-        <w:t>функции</w:t>
-      </w:r>
-      <w:r>
-        <w:rPr>
-          <w:rFonts w:ascii="Times New Roman" w:hAnsi="Times New Roman" w:cs="Times New Roman"/>
-          <w:sz w:val="28"/>
-          <w:szCs w:val="28"/>
-          <w:lang w:val="en-US"/>
-        </w:rPr>
-        <w:t xml:space="preserve">: </w:t>
-      </w:r>
-      <w:r>
-        <w:rPr>
-          <w:rFonts w:ascii="Times New Roman" w:hAnsi="Times New Roman" w:cs="Times New Roman"/>
-          <w:sz w:val="28"/>
-          <w:szCs w:val="28"/>
-          <w:lang w:val="en-US"/>
-        </w:rPr>
-        <w:t>short</w:t>
-      </w:r>
-      <w:r>
-        <w:rPr>
-          <w:rFonts w:ascii="Times New Roman" w:hAnsi="Times New Roman" w:cs="Times New Roman"/>
-          <w:sz w:val="28"/>
-          <w:szCs w:val="28"/>
-          <w:lang w:val="en-US"/>
-        </w:rPr>
-        <w:t xml:space="preserve"> </w:t>
-      </w:r>
-      <w:proofErr w:type="spellStart"/>
-      <w:r>
-        <w:rPr>
-          <w:rFonts w:ascii="Times New Roman" w:hAnsi="Times New Roman" w:cs="Times New Roman"/>
-          <w:sz w:val="28"/>
-          <w:szCs w:val="28"/>
-          <w:lang w:val="en-US"/>
-        </w:rPr>
-        <w:t>strlen</w:t>
-      </w:r>
-      <w:proofErr w:type="spellEnd"/>
-      <w:r>
-        <w:rPr>
-          <w:rFonts w:ascii="Times New Roman" w:hAnsi="Times New Roman" w:cs="Times New Roman"/>
-          <w:sz w:val="28"/>
-          <w:szCs w:val="28"/>
-          <w:lang w:val="en-US"/>
-        </w:rPr>
-        <w:t>(str</w:t>
-      </w:r>
-      <w:r>
-        <w:rPr>
-          <w:rFonts w:ascii="Times New Roman" w:hAnsi="Times New Roman" w:cs="Times New Roman"/>
-          <w:sz w:val="28"/>
-          <w:szCs w:val="28"/>
-          <w:lang w:val="en-US"/>
-        </w:rPr>
-        <w:t>ing</w:t>
-      </w:r>
-      <w:r>
-        <w:rPr>
-          <w:rFonts w:ascii="Times New Roman" w:hAnsi="Times New Roman" w:cs="Times New Roman"/>
-          <w:sz w:val="28"/>
-          <w:szCs w:val="28"/>
-          <w:lang w:val="en-US"/>
-        </w:rPr>
-        <w:t xml:space="preserve">), </w:t>
-      </w:r>
-      <w:r>
-        <w:rPr>
-          <w:rFonts w:ascii="Times New Roman" w:hAnsi="Times New Roman" w:cs="Times New Roman"/>
-          <w:sz w:val="28"/>
-          <w:szCs w:val="28"/>
-          <w:lang w:val="en-US"/>
-        </w:rPr>
-        <w:t>short</w:t>
-      </w:r>
-      <w:r>
-        <w:rPr>
-          <w:rFonts w:ascii="Times New Roman" w:hAnsi="Times New Roman" w:cs="Times New Roman"/>
-          <w:sz w:val="28"/>
-          <w:szCs w:val="28"/>
-          <w:lang w:val="en-US"/>
-        </w:rPr>
-        <w:t xml:space="preserve"> </w:t>
-      </w:r>
-      <w:r>
-        <w:rPr>
-          <w:rFonts w:ascii="Times New Roman" w:hAnsi="Times New Roman" w:cs="Times New Roman"/>
-          <w:sz w:val="28"/>
-          <w:szCs w:val="28"/>
-          <w:lang w:val="en-US"/>
-        </w:rPr>
-        <w:t>random</w:t>
-      </w:r>
-      <w:r>
-        <w:rPr>
-          <w:rFonts w:ascii="Times New Roman" w:hAnsi="Times New Roman" w:cs="Times New Roman"/>
-          <w:sz w:val="28"/>
-          <w:szCs w:val="28"/>
-          <w:lang w:val="en-US"/>
-        </w:rPr>
-        <w:t>(</w:t>
-      </w:r>
-      <w:r>
-        <w:rPr>
-          <w:rFonts w:ascii="Times New Roman" w:hAnsi="Times New Roman" w:cs="Times New Roman"/>
-          <w:sz w:val="28"/>
-          <w:szCs w:val="28"/>
-          <w:lang w:val="en-US"/>
-        </w:rPr>
-        <w:t>short</w:t>
-      </w:r>
-      <w:r>
-        <w:rPr>
-          <w:rFonts w:ascii="Times New Roman" w:hAnsi="Times New Roman" w:cs="Times New Roman"/>
-          <w:sz w:val="28"/>
-          <w:szCs w:val="28"/>
-          <w:lang w:val="en-US"/>
-        </w:rPr>
-        <w:t xml:space="preserve">, </w:t>
-      </w:r>
-      <w:r>
-        <w:rPr>
-          <w:rFonts w:ascii="Times New Roman" w:hAnsi="Times New Roman" w:cs="Times New Roman"/>
-          <w:sz w:val="28"/>
-          <w:szCs w:val="28"/>
-          <w:lang w:val="en-US"/>
-        </w:rPr>
-        <w:t>short</w:t>
-      </w:r>
-      <w:r>
-        <w:rPr>
-          <w:rFonts w:ascii="Times New Roman" w:hAnsi="Times New Roman" w:cs="Times New Roman"/>
-          <w:sz w:val="28"/>
-          <w:szCs w:val="28"/>
-          <w:lang w:val="en-US"/>
-        </w:rPr>
-        <w:t>).</w:t>
+        <w:t>txt</w:t>
+      </w:r>
+      <w:r>
+        <w:rPr>
+          <w:rFonts w:ascii="Times New Roman" w:hAnsi="Times New Roman" w:cs="Times New Roman"/>
+          <w:sz w:val="28"/>
+          <w:szCs w:val="28"/>
+        </w:rPr>
+        <w:t>, который подключается с помощью директив препроцессора.</w:t>
       </w:r>
     </w:p>
     <w:p>
       <w:pPr>
-        <w:pStyle w:val="a4"/>
-        <w:numPr>
-          <w:ilvl w:val="0"/>
-          <w:numId w:val="19"/>
-        </w:numPr>
         <w:jc w:val="both"/>
         <w:rPr>
           <w:rFonts w:ascii="Times New Roman" w:hAnsi="Times New Roman" w:cs="Times New Roman"/>
-          <w:sz w:val="28"/>
-          <w:szCs w:val="28"/>
-          <w:lang w:val="en-US"/>
-        </w:rPr>
-      </w:pPr>
-      <w:proofErr w:type="spellStart"/>
-      <w:proofErr w:type="gramStart"/>
-      <w:r>
-        <w:rPr>
-          <w:rFonts w:ascii="Times New Roman" w:hAnsi="Times New Roman" w:cs="Times New Roman"/>
-          <w:sz w:val="28"/>
-          <w:szCs w:val="28"/>
-          <w:lang w:val="en-US"/>
-        </w:rPr>
-        <w:t>strlen</w:t>
-      </w:r>
-      <w:proofErr w:type="spellEnd"/>
-      <w:proofErr w:type="gramEnd"/>
-      <w:r>
-        <w:rPr>
-          <w:rFonts w:ascii="Times New Roman" w:hAnsi="Times New Roman" w:cs="Times New Roman"/>
-          <w:sz w:val="28"/>
-          <w:szCs w:val="28"/>
-        </w:rPr>
-        <w:t xml:space="preserve"> – </w:t>
-      </w:r>
-      <w:r>
-        <w:rPr>
-          <w:rFonts w:ascii="Times New Roman" w:hAnsi="Times New Roman" w:cs="Times New Roman"/>
-          <w:sz w:val="28"/>
-          <w:szCs w:val="28"/>
-        </w:rPr>
-        <w:t>возвращает длину передаваемой строки. Шаблон</w:t>
-      </w:r>
-      <w:r>
-        <w:rPr>
-          <w:rFonts w:ascii="Times New Roman" w:hAnsi="Times New Roman" w:cs="Times New Roman"/>
-          <w:sz w:val="28"/>
-          <w:szCs w:val="28"/>
-          <w:lang w:val="en-US"/>
-        </w:rPr>
-        <w:t xml:space="preserve"> </w:t>
-      </w:r>
-      <w:r>
-        <w:rPr>
-          <w:rFonts w:ascii="Times New Roman" w:hAnsi="Times New Roman" w:cs="Times New Roman"/>
-          <w:sz w:val="28"/>
-          <w:szCs w:val="28"/>
-        </w:rPr>
-        <w:t>функции</w:t>
-      </w:r>
-      <w:r>
-        <w:rPr>
-          <w:rFonts w:ascii="Times New Roman" w:hAnsi="Times New Roman" w:cs="Times New Roman"/>
-          <w:sz w:val="28"/>
-          <w:szCs w:val="28"/>
-          <w:lang w:val="en-US"/>
-        </w:rPr>
-        <w:t xml:space="preserve">: </w:t>
-      </w:r>
-      <w:r>
-        <w:rPr>
-          <w:rFonts w:ascii="Times New Roman" w:hAnsi="Times New Roman" w:cs="Times New Roman"/>
-          <w:sz w:val="28"/>
-          <w:szCs w:val="28"/>
-          <w:lang w:val="en-US"/>
-        </w:rPr>
-        <w:t>short</w:t>
-      </w:r>
-      <w:r>
-        <w:rPr>
-          <w:rFonts w:ascii="Times New Roman" w:hAnsi="Times New Roman" w:cs="Times New Roman"/>
-          <w:sz w:val="28"/>
-          <w:szCs w:val="28"/>
-          <w:lang w:val="en-US"/>
-        </w:rPr>
-        <w:t xml:space="preserve"> </w:t>
-      </w:r>
-      <w:proofErr w:type="spellStart"/>
-      <w:r>
-        <w:rPr>
-          <w:rFonts w:ascii="Times New Roman" w:hAnsi="Times New Roman" w:cs="Times New Roman"/>
-          <w:sz w:val="28"/>
-          <w:szCs w:val="28"/>
-          <w:lang w:val="en-US"/>
-        </w:rPr>
-        <w:t>strlen</w:t>
-      </w:r>
-      <w:proofErr w:type="spellEnd"/>
-      <w:r>
-        <w:rPr>
-          <w:rFonts w:ascii="Times New Roman" w:hAnsi="Times New Roman" w:cs="Times New Roman"/>
-          <w:sz w:val="28"/>
-          <w:szCs w:val="28"/>
-          <w:lang w:val="en-US"/>
-        </w:rPr>
-        <w:t>(str</w:t>
-      </w:r>
-      <w:r>
-        <w:rPr>
-          <w:rFonts w:ascii="Times New Roman" w:hAnsi="Times New Roman" w:cs="Times New Roman"/>
-          <w:sz w:val="28"/>
-          <w:szCs w:val="28"/>
-          <w:lang w:val="en-US"/>
-        </w:rPr>
-        <w:t>ing</w:t>
-      </w:r>
-      <w:r>
-        <w:rPr>
-          <w:rFonts w:ascii="Times New Roman" w:hAnsi="Times New Roman" w:cs="Times New Roman"/>
-          <w:sz w:val="28"/>
-          <w:szCs w:val="28"/>
-          <w:lang w:val="en-US"/>
-        </w:rPr>
-        <w:t xml:space="preserve">). </w:t>
-      </w:r>
-      <w:r>
-        <w:rPr>
-          <w:rFonts w:ascii="Times New Roman" w:hAnsi="Times New Roman" w:cs="Times New Roman"/>
-          <w:sz w:val="28"/>
-          <w:szCs w:val="28"/>
-        </w:rPr>
-        <w:t xml:space="preserve">Тип возвращаемого значения: </w:t>
-      </w:r>
-      <w:r>
-        <w:rPr>
-          <w:rFonts w:ascii="Times New Roman" w:hAnsi="Times New Roman" w:cs="Times New Roman"/>
-          <w:sz w:val="28"/>
-          <w:szCs w:val="28"/>
-          <w:lang w:val="en-US"/>
-        </w:rPr>
-        <w:t>short.</w:t>
-      </w:r>
-      <w:r>
-        <w:rPr>
-          <w:rFonts w:ascii="Times New Roman" w:hAnsi="Times New Roman" w:cs="Times New Roman"/>
-          <w:sz w:val="28"/>
-          <w:szCs w:val="28"/>
-          <w:lang w:val="en-US"/>
-        </w:rPr>
-        <w:t xml:space="preserve"> </w:t>
-      </w:r>
-      <w:r>
-        <w:rPr>
-          <w:rFonts w:ascii="Times New Roman" w:hAnsi="Times New Roman" w:cs="Times New Roman"/>
-          <w:sz w:val="28"/>
-          <w:szCs w:val="28"/>
-        </w:rPr>
-        <w:t xml:space="preserve">Принимает параметр типа </w:t>
-      </w:r>
-      <w:r>
-        <w:rPr>
-          <w:rFonts w:ascii="Times New Roman" w:hAnsi="Times New Roman" w:cs="Times New Roman"/>
-          <w:sz w:val="28"/>
-          <w:szCs w:val="28"/>
-          <w:lang w:val="en-US"/>
-        </w:rPr>
-        <w:t>string.</w:t>
+          <w:b/>
+          <w:sz w:val="28"/>
+          <w:szCs w:val="28"/>
+        </w:rPr>
+      </w:pPr>
+      <w:r>
+        <w:rPr>
+          <w:rFonts w:ascii="Times New Roman" w:hAnsi="Times New Roman" w:cs="Times New Roman"/>
+          <w:b/>
+          <w:sz w:val="28"/>
+          <w:szCs w:val="28"/>
+        </w:rPr>
+        <w:t>1.19 Ввод и вывод данных</w:t>
       </w:r>
     </w:p>
     <w:p>
       <w:pPr>
-        <w:pStyle w:val="a4"/>
-        <w:numPr>
-          <w:ilvl w:val="0"/>
-          <w:numId w:val="19"/>
-        </w:numPr>
         <w:jc w:val="both"/>
         <w:rPr>
           <w:rFonts w:ascii="Times New Roman" w:hAnsi="Times New Roman" w:cs="Times New Roman"/>
@@ -15463,7 +15530,14 @@
           <w:lang w:val="en-US"/>
         </w:rPr>
       </w:pPr>
-      <w:proofErr w:type="gramStart"/>
+      <w:r>
+        <w:rPr>
+          <w:rFonts w:ascii="Times New Roman" w:hAnsi="Times New Roman" w:cs="Times New Roman"/>
+          <w:sz w:val="28"/>
+          <w:szCs w:val="28"/>
+        </w:rPr>
+        <w:t xml:space="preserve">В языке </w:t>
+      </w:r>
       <w:r>
         <w:rPr>
           <w:rFonts w:ascii="Times New Roman" w:hAnsi="Times New Roman" w:cs="Times New Roman"/>
@@ -15471,24 +15545,31 @@
           <w:szCs w:val="28"/>
           <w:lang w:val="en-US"/>
         </w:rPr>
-        <w:t>random</w:t>
-      </w:r>
-      <w:proofErr w:type="gramEnd"/>
-      <w:r>
-        <w:rPr>
-          <w:rFonts w:ascii="Times New Roman" w:hAnsi="Times New Roman" w:cs="Times New Roman"/>
-          <w:sz w:val="28"/>
-          <w:szCs w:val="28"/>
-        </w:rPr>
-        <w:t xml:space="preserve"> – </w:t>
-      </w:r>
-      <w:r>
-        <w:rPr>
-          <w:rFonts w:ascii="Times New Roman" w:hAnsi="Times New Roman" w:cs="Times New Roman"/>
-          <w:sz w:val="28"/>
-          <w:szCs w:val="28"/>
-        </w:rPr>
-        <w:t xml:space="preserve">функция возвращает случайное число типа </w:t>
+        <w:t>WSA</w:t>
+      </w:r>
+      <w:r>
+        <w:rPr>
+          <w:rFonts w:ascii="Times New Roman" w:hAnsi="Times New Roman" w:cs="Times New Roman"/>
+          <w:sz w:val="28"/>
+          <w:szCs w:val="28"/>
+        </w:rPr>
+        <w:t xml:space="preserve">-2020 </w:t>
+      </w:r>
+      <w:r>
+        <w:rPr>
+          <w:rFonts w:ascii="Times New Roman" w:hAnsi="Times New Roman" w:cs="Times New Roman"/>
+          <w:sz w:val="28"/>
+          <w:szCs w:val="28"/>
+        </w:rPr>
+        <w:t xml:space="preserve">предусмотрен вывод данных в консоль. Вывод осуществляется с помощью ключевого слова </w:t>
+      </w:r>
+      <w:r>
+        <w:rPr>
+          <w:rFonts w:ascii="Times New Roman" w:hAnsi="Times New Roman" w:cs="Times New Roman"/>
+          <w:sz w:val="28"/>
+          <w:szCs w:val="28"/>
+        </w:rPr>
+        <w:t>‘</w:t>
       </w:r>
       <w:r>
         <w:rPr>
@@ -15497,120 +15578,23 @@
           <w:szCs w:val="28"/>
           <w:lang w:val="en-US"/>
         </w:rPr>
-        <w:t>short</w:t>
-      </w:r>
-      <w:r>
-        <w:rPr>
-          <w:rFonts w:ascii="Times New Roman" w:hAnsi="Times New Roman" w:cs="Times New Roman"/>
-          <w:sz w:val="28"/>
-          <w:szCs w:val="28"/>
-        </w:rPr>
-        <w:t xml:space="preserve">. </w:t>
-      </w:r>
-      <w:r>
-        <w:rPr>
-          <w:rFonts w:ascii="Times New Roman" w:hAnsi="Times New Roman" w:cs="Times New Roman"/>
-          <w:sz w:val="28"/>
-          <w:szCs w:val="28"/>
-        </w:rPr>
-        <w:t xml:space="preserve">Принимает на вход два параметра типа </w:t>
-      </w:r>
-      <w:r>
-        <w:rPr>
-          <w:rFonts w:ascii="Times New Roman" w:hAnsi="Times New Roman" w:cs="Times New Roman"/>
-          <w:sz w:val="28"/>
-          <w:szCs w:val="28"/>
-          <w:lang w:val="en-US"/>
-        </w:rPr>
-        <w:t>short</w:t>
-      </w:r>
-      <w:r>
-        <w:rPr>
-          <w:rFonts w:ascii="Times New Roman" w:hAnsi="Times New Roman" w:cs="Times New Roman"/>
-          <w:sz w:val="28"/>
-          <w:szCs w:val="28"/>
-        </w:rPr>
-        <w:t>.</w:t>
-      </w:r>
-      <w:r>
-        <w:rPr>
-          <w:rFonts w:ascii="Times New Roman" w:hAnsi="Times New Roman" w:cs="Times New Roman"/>
-          <w:sz w:val="28"/>
-          <w:szCs w:val="28"/>
-        </w:rPr>
-        <w:t xml:space="preserve"> Первый задаёт начальную границу диапазона случайных чисел, а второй конечную границу. Шаблон функции: </w:t>
-      </w:r>
-      <w:r>
-        <w:rPr>
-          <w:rFonts w:ascii="Times New Roman" w:hAnsi="Times New Roman" w:cs="Times New Roman"/>
-          <w:sz w:val="28"/>
-          <w:szCs w:val="28"/>
-          <w:lang w:val="en-US"/>
-        </w:rPr>
-        <w:t>short</w:t>
-      </w:r>
-      <w:r>
-        <w:rPr>
-          <w:rFonts w:ascii="Times New Roman" w:hAnsi="Times New Roman" w:cs="Times New Roman"/>
-          <w:sz w:val="28"/>
-          <w:szCs w:val="28"/>
-          <w:lang w:val="en-US"/>
-        </w:rPr>
-        <w:t xml:space="preserve"> </w:t>
-      </w:r>
-      <w:r>
-        <w:rPr>
-          <w:rFonts w:ascii="Times New Roman" w:hAnsi="Times New Roman" w:cs="Times New Roman"/>
-          <w:sz w:val="28"/>
-          <w:szCs w:val="28"/>
-          <w:lang w:val="en-US"/>
-        </w:rPr>
-        <w:t>random</w:t>
-      </w:r>
-      <w:r>
-        <w:rPr>
-          <w:rFonts w:ascii="Times New Roman" w:hAnsi="Times New Roman" w:cs="Times New Roman"/>
-          <w:sz w:val="28"/>
-          <w:szCs w:val="28"/>
-          <w:lang w:val="en-US"/>
-        </w:rPr>
-        <w:t>(</w:t>
-      </w:r>
-      <w:r>
-        <w:rPr>
-          <w:rFonts w:ascii="Times New Roman" w:hAnsi="Times New Roman" w:cs="Times New Roman"/>
-          <w:sz w:val="28"/>
-          <w:szCs w:val="28"/>
-          <w:lang w:val="en-US"/>
-        </w:rPr>
-        <w:t>short</w:t>
-      </w:r>
-      <w:r>
-        <w:rPr>
-          <w:rFonts w:ascii="Times New Roman" w:hAnsi="Times New Roman" w:cs="Times New Roman"/>
-          <w:sz w:val="28"/>
-          <w:szCs w:val="28"/>
-          <w:lang w:val="en-US"/>
-        </w:rPr>
-        <w:t xml:space="preserve">, </w:t>
-      </w:r>
-      <w:r>
-        <w:rPr>
-          <w:rFonts w:ascii="Times New Roman" w:hAnsi="Times New Roman" w:cs="Times New Roman"/>
-          <w:sz w:val="28"/>
-          <w:szCs w:val="28"/>
-          <w:lang w:val="en-US"/>
-        </w:rPr>
-        <w:t>short</w:t>
-      </w:r>
-      <w:r>
-        <w:rPr>
-          <w:rFonts w:ascii="Times New Roman" w:hAnsi="Times New Roman" w:cs="Times New Roman"/>
-          <w:sz w:val="28"/>
-          <w:szCs w:val="28"/>
-          <w:lang w:val="en-US"/>
-        </w:rPr>
-        <w:t>).</w:t>
+        <w:t>write</w:t>
+      </w:r>
+      <w:r>
+        <w:rPr>
+          <w:rFonts w:ascii="Times New Roman" w:hAnsi="Times New Roman" w:cs="Times New Roman"/>
+          <w:sz w:val="28"/>
+          <w:szCs w:val="28"/>
+        </w:rPr>
+        <w:t xml:space="preserve">’, </w:t>
+      </w:r>
+      <w:r>
+        <w:rPr>
+          <w:rFonts w:ascii="Times New Roman" w:hAnsi="Times New Roman" w:cs="Times New Roman"/>
+          <w:sz w:val="28"/>
+          <w:szCs w:val="28"/>
+        </w:rPr>
+        <w:t xml:space="preserve">его синтаксис: </w:t>
       </w:r>
     </w:p>
     <w:p>
@@ -15620,25 +15604,55 @@
           <w:rFonts w:ascii="Times New Roman" w:hAnsi="Times New Roman" w:cs="Times New Roman"/>
           <w:sz w:val="28"/>
           <w:szCs w:val="28"/>
-        </w:rPr>
-      </w:pPr>
-      <w:r>
-        <w:rPr>
-          <w:rFonts w:ascii="Times New Roman" w:hAnsi="Times New Roman" w:cs="Times New Roman"/>
-          <w:sz w:val="28"/>
-          <w:szCs w:val="28"/>
-        </w:rPr>
-        <w:lastRenderedPageBreak/>
-        <w:t>1.19 Ввод и вывод данных</w:t>
+          <w:lang w:val="en-US"/>
+        </w:rPr>
+      </w:pPr>
+      <w:proofErr w:type="gramStart"/>
+      <w:r>
+        <w:rPr>
+          <w:rFonts w:ascii="Times New Roman" w:hAnsi="Times New Roman" w:cs="Times New Roman"/>
+          <w:sz w:val="28"/>
+          <w:szCs w:val="28"/>
+          <w:lang w:val="en-US"/>
+        </w:rPr>
+        <w:t>write</w:t>
+      </w:r>
+      <w:proofErr w:type="gramEnd"/>
+      <w:r>
+        <w:rPr>
+          <w:rFonts w:ascii="Times New Roman" w:hAnsi="Times New Roman" w:cs="Times New Roman"/>
+          <w:sz w:val="28"/>
+          <w:szCs w:val="28"/>
+        </w:rPr>
+        <w:t xml:space="preserve"> &lt;идентификатор&gt;|&lt;вызов функции&gt;</w:t>
+      </w:r>
+      <w:r>
+        <w:rPr>
+          <w:rFonts w:ascii="Times New Roman" w:hAnsi="Times New Roman" w:cs="Times New Roman"/>
+          <w:sz w:val="28"/>
+          <w:szCs w:val="28"/>
+        </w:rPr>
+        <w:t>|&lt;</w:t>
+      </w:r>
+      <w:r>
+        <w:rPr>
+          <w:rFonts w:ascii="Times New Roman" w:hAnsi="Times New Roman" w:cs="Times New Roman"/>
+          <w:sz w:val="28"/>
+          <w:szCs w:val="28"/>
+        </w:rPr>
+        <w:t>литерал</w:t>
+      </w:r>
+      <w:r>
+        <w:rPr>
+          <w:rFonts w:ascii="Times New Roman" w:hAnsi="Times New Roman" w:cs="Times New Roman"/>
+          <w:sz w:val="28"/>
+          <w:szCs w:val="28"/>
+        </w:rPr>
+        <w:t>&gt;;</w:t>
       </w:r>
     </w:p>
     <w:p>
       <w:pPr>
-        <w:pStyle w:val="a4"/>
-        <w:numPr>
-          <w:ilvl w:val="0"/>
-          <w:numId w:val="20"/>
-        </w:numPr>
         <w:jc w:val="both"/>
         <w:rPr>
           <w:rFonts w:ascii="Times New Roman" w:hAnsi="Times New Roman" w:cs="Times New Roman"/>
@@ -15652,88 +15666,94 @@
           <w:sz w:val="28"/>
           <w:szCs w:val="28"/>
         </w:rPr>
-        <w:t xml:space="preserve">Язык предусматривает вывод данных в консоль ОС </w:t>
-      </w:r>
-      <w:r>
-        <w:rPr>
-          <w:rFonts w:ascii="Times New Roman" w:hAnsi="Times New Roman" w:cs="Times New Roman"/>
-          <w:sz w:val="28"/>
-          <w:szCs w:val="28"/>
-          <w:lang w:val="en-US"/>
-        </w:rPr>
-        <w:t>Windows</w:t>
-      </w:r>
-      <w:r>
-        <w:rPr>
-          <w:rFonts w:ascii="Times New Roman" w:hAnsi="Times New Roman" w:cs="Times New Roman"/>
-          <w:sz w:val="28"/>
-          <w:szCs w:val="28"/>
-        </w:rPr>
-        <w:t>.</w:t>
+        <w:t>Оператор ввода в языке не предусмотрен.</w:t>
       </w:r>
     </w:p>
     <w:p>
       <w:pPr>
-        <w:pStyle w:val="a4"/>
-        <w:numPr>
-          <w:ilvl w:val="0"/>
-          <w:numId w:val="20"/>
-        </w:numPr>
         <w:jc w:val="both"/>
         <w:rPr>
           <w:rFonts w:ascii="Times New Roman" w:hAnsi="Times New Roman" w:cs="Times New Roman"/>
-          <w:sz w:val="28"/>
-          <w:szCs w:val="28"/>
-        </w:rPr>
-      </w:pPr>
-      <w:r>
-        <w:rPr>
-          <w:rFonts w:ascii="Times New Roman" w:hAnsi="Times New Roman" w:cs="Times New Roman"/>
-          <w:sz w:val="28"/>
-          <w:szCs w:val="28"/>
-        </w:rPr>
-        <w:t xml:space="preserve">Для этого применяется оператор – </w:t>
-      </w:r>
-      <w:r>
-        <w:rPr>
-          <w:rFonts w:ascii="Times New Roman" w:hAnsi="Times New Roman" w:cs="Times New Roman"/>
-          <w:sz w:val="28"/>
-          <w:szCs w:val="28"/>
-          <w:lang w:val="en-US"/>
-        </w:rPr>
-        <w:t>write</w:t>
-      </w:r>
-      <w:r>
-        <w:rPr>
-          <w:rFonts w:ascii="Times New Roman" w:hAnsi="Times New Roman" w:cs="Times New Roman"/>
-          <w:sz w:val="28"/>
-          <w:szCs w:val="28"/>
-        </w:rPr>
-        <w:t>.</w:t>
+          <w:b/>
+          <w:sz w:val="28"/>
+          <w:szCs w:val="28"/>
+        </w:rPr>
+      </w:pPr>
+      <w:r>
+        <w:rPr>
+          <w:rFonts w:ascii="Times New Roman" w:hAnsi="Times New Roman" w:cs="Times New Roman"/>
+          <w:b/>
+          <w:sz w:val="28"/>
+          <w:szCs w:val="28"/>
+        </w:rPr>
+        <w:t>1.20 Точка входа</w:t>
       </w:r>
     </w:p>
     <w:p>
       <w:pPr>
-        <w:pStyle w:val="a4"/>
-        <w:numPr>
-          <w:ilvl w:val="0"/>
-          <w:numId w:val="20"/>
-        </w:numPr>
         <w:jc w:val="both"/>
         <w:rPr>
           <w:rFonts w:ascii="Times New Roman" w:hAnsi="Times New Roman" w:cs="Times New Roman"/>
           <w:sz w:val="28"/>
           <w:szCs w:val="28"/>
+        </w:rPr>
+      </w:pPr>
+      <w:r>
+        <w:rPr>
+          <w:rFonts w:ascii="Times New Roman" w:hAnsi="Times New Roman" w:cs="Times New Roman"/>
+          <w:sz w:val="28"/>
+          <w:szCs w:val="28"/>
+        </w:rPr>
+        <w:t xml:space="preserve">Точка входа в языке </w:t>
+      </w:r>
+      <w:r>
+        <w:rPr>
+          <w:rFonts w:ascii="Times New Roman" w:hAnsi="Times New Roman" w:cs="Times New Roman"/>
+          <w:sz w:val="28"/>
+          <w:szCs w:val="28"/>
           <w:lang w:val="en-US"/>
         </w:rPr>
-      </w:pPr>
-      <w:r>
-        <w:rPr>
-          <w:rFonts w:ascii="Times New Roman" w:hAnsi="Times New Roman" w:cs="Times New Roman"/>
-          <w:sz w:val="28"/>
-          <w:szCs w:val="28"/>
-        </w:rPr>
-        <w:t>Пример</w:t>
+        <w:t>WSA</w:t>
+      </w:r>
+      <w:r>
+        <w:rPr>
+          <w:rFonts w:ascii="Times New Roman" w:hAnsi="Times New Roman" w:cs="Times New Roman"/>
+          <w:sz w:val="28"/>
+          <w:szCs w:val="28"/>
+        </w:rPr>
+        <w:t xml:space="preserve">-2020 </w:t>
+      </w:r>
+      <w:r>
+        <w:rPr>
+          <w:rFonts w:ascii="Times New Roman" w:hAnsi="Times New Roman" w:cs="Times New Roman"/>
+          <w:sz w:val="28"/>
+          <w:szCs w:val="28"/>
+        </w:rPr>
+        <w:t>представлена главной процедурой</w:t>
+      </w:r>
+      <w:r>
+        <w:rPr>
+          <w:rFonts w:ascii="Times New Roman" w:hAnsi="Times New Roman" w:cs="Times New Roman"/>
+          <w:sz w:val="28"/>
+          <w:szCs w:val="28"/>
+        </w:rPr>
+        <w:t>,</w:t>
+      </w:r>
+      <w:r>
+        <w:rPr>
+          <w:rFonts w:ascii="Times New Roman" w:hAnsi="Times New Roman" w:cs="Times New Roman"/>
+          <w:sz w:val="28"/>
+          <w:szCs w:val="28"/>
+        </w:rPr>
+        <w:t xml:space="preserve"> которая обозначается ключевым словом </w:t>
+      </w:r>
+      <w:r>
+        <w:rPr>
+          <w:rFonts w:ascii="Times New Roman" w:hAnsi="Times New Roman" w:cs="Times New Roman"/>
+          <w:sz w:val="28"/>
+          <w:szCs w:val="28"/>
+        </w:rPr>
+        <w:t>‘</w:t>
       </w:r>
       <w:r>
         <w:rPr>
@@ -15742,449 +15762,170 @@
           <w:szCs w:val="28"/>
           <w:lang w:val="en-US"/>
         </w:rPr>
-        <w:t xml:space="preserve"> </w:t>
-      </w:r>
-      <w:r>
-        <w:rPr>
-          <w:rFonts w:ascii="Times New Roman" w:hAnsi="Times New Roman" w:cs="Times New Roman"/>
-          <w:sz w:val="28"/>
-          <w:szCs w:val="28"/>
-        </w:rPr>
-        <w:t>применения</w:t>
-      </w:r>
-      <w:r>
-        <w:rPr>
-          <w:rFonts w:ascii="Times New Roman" w:hAnsi="Times New Roman" w:cs="Times New Roman"/>
-          <w:sz w:val="28"/>
-          <w:szCs w:val="28"/>
-          <w:lang w:val="en-US"/>
-        </w:rPr>
-        <w:t xml:space="preserve">: </w:t>
-      </w:r>
-      <w:r>
-        <w:rPr>
-          <w:rFonts w:ascii="Times New Roman" w:hAnsi="Times New Roman" w:cs="Times New Roman"/>
-          <w:sz w:val="28"/>
-          <w:szCs w:val="28"/>
-          <w:lang w:val="en-US"/>
-        </w:rPr>
-        <w:t xml:space="preserve">write </w:t>
-      </w:r>
-      <w:r>
-        <w:rPr>
-          <w:rFonts w:ascii="Times New Roman" w:hAnsi="Times New Roman" w:cs="Times New Roman"/>
-          <w:sz w:val="28"/>
-          <w:szCs w:val="28"/>
-          <w:lang w:val="en-US"/>
-        </w:rPr>
-        <w:t>111</w:t>
-      </w:r>
-      <w:r>
-        <w:rPr>
-          <w:rFonts w:ascii="Times New Roman" w:hAnsi="Times New Roman" w:cs="Times New Roman"/>
-          <w:sz w:val="28"/>
-          <w:szCs w:val="28"/>
-          <w:lang w:val="en-US"/>
-        </w:rPr>
-        <w:t xml:space="preserve">; write </w:t>
-      </w:r>
-      <w:proofErr w:type="spellStart"/>
-      <w:r>
-        <w:rPr>
-          <w:rFonts w:ascii="Times New Roman" w:hAnsi="Times New Roman" w:cs="Times New Roman"/>
-          <w:sz w:val="28"/>
-          <w:szCs w:val="28"/>
-          <w:lang w:val="en-US"/>
-        </w:rPr>
-        <w:t>prt</w:t>
-      </w:r>
-      <w:proofErr w:type="spellEnd"/>
-      <w:r>
-        <w:rPr>
-          <w:rFonts w:ascii="Times New Roman" w:hAnsi="Times New Roman" w:cs="Times New Roman"/>
-          <w:sz w:val="28"/>
-          <w:szCs w:val="28"/>
-          <w:lang w:val="en-US"/>
-        </w:rPr>
-        <w:t>; write ‘</w:t>
-      </w:r>
-      <w:proofErr w:type="spellStart"/>
-      <w:r>
-        <w:rPr>
-          <w:rFonts w:ascii="Times New Roman" w:hAnsi="Times New Roman" w:cs="Times New Roman"/>
-          <w:sz w:val="28"/>
-          <w:szCs w:val="28"/>
-          <w:lang w:val="en-US"/>
-        </w:rPr>
-        <w:t>sdgf</w:t>
-      </w:r>
-      <w:proofErr w:type="spellEnd"/>
-      <w:r>
-        <w:rPr>
-          <w:rFonts w:ascii="Times New Roman" w:hAnsi="Times New Roman" w:cs="Times New Roman"/>
-          <w:sz w:val="28"/>
-          <w:szCs w:val="28"/>
-          <w:lang w:val="en-US"/>
+        <w:t>main</w:t>
+      </w:r>
+      <w:r>
+        <w:rPr>
+          <w:rFonts w:ascii="Times New Roman" w:hAnsi="Times New Roman" w:cs="Times New Roman"/>
+          <w:sz w:val="28"/>
+          <w:szCs w:val="28"/>
         </w:rPr>
         <w:t>’.</w:t>
       </w:r>
     </w:p>
     <w:p>
       <w:pPr>
-        <w:pStyle w:val="a4"/>
-        <w:numPr>
-          <w:ilvl w:val="0"/>
-          <w:numId w:val="20"/>
-        </w:numPr>
-        <w:jc w:val="both"/>
-        <w:rPr>
-          <w:rFonts w:ascii="Times New Roman" w:hAnsi="Times New Roman" w:cs="Times New Roman"/>
-          <w:sz w:val="28"/>
-          <w:szCs w:val="28"/>
-        </w:rPr>
-      </w:pPr>
-      <w:r>
-        <w:rPr>
-          <w:rFonts w:ascii="Times New Roman" w:hAnsi="Times New Roman" w:cs="Times New Roman"/>
-          <w:sz w:val="28"/>
-          <w:szCs w:val="28"/>
-        </w:rPr>
-        <w:t xml:space="preserve">После ключевого слова </w:t>
-      </w:r>
-      <w:r>
-        <w:rPr>
-          <w:rFonts w:ascii="Times New Roman" w:hAnsi="Times New Roman" w:cs="Times New Roman"/>
-          <w:sz w:val="28"/>
-          <w:szCs w:val="28"/>
-          <w:lang w:val="en-US"/>
-        </w:rPr>
-        <w:t>write</w:t>
-      </w:r>
-      <w:r>
-        <w:rPr>
-          <w:rFonts w:ascii="Times New Roman" w:hAnsi="Times New Roman" w:cs="Times New Roman"/>
-          <w:sz w:val="28"/>
-          <w:szCs w:val="28"/>
-        </w:rPr>
-        <w:t xml:space="preserve"> </w:t>
-      </w:r>
-      <w:r>
-        <w:rPr>
-          <w:rFonts w:ascii="Times New Roman" w:hAnsi="Times New Roman" w:cs="Times New Roman"/>
-          <w:sz w:val="28"/>
-          <w:szCs w:val="28"/>
-        </w:rPr>
-        <w:t>следует переменная, литерал, вызов функции, заканчивается инструкция точкой с запятой.</w:t>
+        <w:rPr>
+          <w:rFonts w:ascii="Times New Roman" w:hAnsi="Times New Roman" w:cs="Times New Roman"/>
+          <w:b/>
+          <w:sz w:val="28"/>
+          <w:szCs w:val="28"/>
+        </w:rPr>
+      </w:pPr>
+      <w:r>
+        <w:rPr>
+          <w:rFonts w:ascii="Times New Roman" w:hAnsi="Times New Roman" w:cs="Times New Roman"/>
+          <w:b/>
+          <w:sz w:val="28"/>
+          <w:szCs w:val="28"/>
+        </w:rPr>
+        <w:t xml:space="preserve">1.21 </w:t>
+      </w:r>
+      <w:r>
+        <w:rPr>
+          <w:rFonts w:ascii="Times New Roman" w:hAnsi="Times New Roman" w:cs="Times New Roman"/>
+          <w:b/>
+          <w:sz w:val="28"/>
+          <w:szCs w:val="28"/>
+        </w:rPr>
+        <w:t>Препроцессор</w:t>
       </w:r>
     </w:p>
     <w:p>
       <w:pPr>
-        <w:jc w:val="both"/>
-        <w:rPr>
-          <w:rFonts w:ascii="Times New Roman" w:hAnsi="Times New Roman" w:cs="Times New Roman"/>
-          <w:b/>
-          <w:sz w:val="28"/>
-          <w:szCs w:val="28"/>
-        </w:rPr>
-      </w:pPr>
-      <w:r>
-        <w:rPr>
-          <w:rFonts w:ascii="Times New Roman" w:hAnsi="Times New Roman" w:cs="Times New Roman"/>
-          <w:b/>
-          <w:sz w:val="28"/>
-          <w:szCs w:val="28"/>
-        </w:rPr>
-        <w:t>1.20 Точка входа</w:t>
+        <w:rPr>
+          <w:rFonts w:ascii="Times New Roman" w:hAnsi="Times New Roman" w:cs="Times New Roman"/>
+          <w:sz w:val="28"/>
+          <w:szCs w:val="28"/>
+        </w:rPr>
+      </w:pPr>
+      <w:r>
+        <w:rPr>
+          <w:rFonts w:ascii="Times New Roman" w:hAnsi="Times New Roman" w:cs="Times New Roman"/>
+          <w:sz w:val="28"/>
+          <w:szCs w:val="28"/>
+        </w:rPr>
+        <w:t xml:space="preserve">Язык </w:t>
+      </w:r>
+      <w:r>
+        <w:rPr>
+          <w:rFonts w:ascii="Times New Roman" w:hAnsi="Times New Roman" w:cs="Times New Roman"/>
+          <w:sz w:val="28"/>
+          <w:szCs w:val="28"/>
+          <w:lang w:val="en-US"/>
+        </w:rPr>
+        <w:t>WSA</w:t>
+      </w:r>
+      <w:r>
+        <w:rPr>
+          <w:rFonts w:ascii="Times New Roman" w:hAnsi="Times New Roman" w:cs="Times New Roman"/>
+          <w:sz w:val="28"/>
+          <w:szCs w:val="28"/>
+        </w:rPr>
+        <w:t xml:space="preserve">-2020 </w:t>
+      </w:r>
+      <w:r>
+        <w:rPr>
+          <w:rFonts w:ascii="Times New Roman" w:hAnsi="Times New Roman" w:cs="Times New Roman"/>
+          <w:sz w:val="28"/>
+          <w:szCs w:val="28"/>
+        </w:rPr>
+        <w:t>содержит препроцессор. Директивы препроцессора начинаются с символа</w:t>
+      </w:r>
+      <w:r>
+        <w:rPr>
+          <w:rFonts w:ascii="Times New Roman" w:hAnsi="Times New Roman" w:cs="Times New Roman"/>
+          <w:sz w:val="28"/>
+          <w:szCs w:val="28"/>
+        </w:rPr>
+        <w:t xml:space="preserve"> ‘#’.</w:t>
+      </w:r>
+      <w:r>
+        <w:rPr>
+          <w:rFonts w:ascii="Times New Roman" w:hAnsi="Times New Roman" w:cs="Times New Roman"/>
+          <w:sz w:val="28"/>
+          <w:szCs w:val="28"/>
+        </w:rPr>
+        <w:t xml:space="preserve"> Предусмотренные директивы: </w:t>
+      </w:r>
+      <w:r>
+        <w:rPr>
+          <w:rFonts w:ascii="Times New Roman" w:hAnsi="Times New Roman" w:cs="Times New Roman"/>
+          <w:sz w:val="28"/>
+          <w:szCs w:val="28"/>
+        </w:rPr>
+        <w:t>#</w:t>
+      </w:r>
+      <w:r>
+        <w:rPr>
+          <w:rFonts w:ascii="Times New Roman" w:hAnsi="Times New Roman" w:cs="Times New Roman"/>
+          <w:sz w:val="28"/>
+          <w:szCs w:val="28"/>
+          <w:lang w:val="en-US"/>
+        </w:rPr>
+        <w:t>require</w:t>
+      </w:r>
+      <w:r>
+        <w:rPr>
+          <w:rFonts w:ascii="Times New Roman" w:hAnsi="Times New Roman" w:cs="Times New Roman"/>
+          <w:sz w:val="28"/>
+          <w:szCs w:val="28"/>
+        </w:rPr>
+        <w:t xml:space="preserve"> ‘</w:t>
+      </w:r>
+      <w:r>
+        <w:rPr>
+          <w:rFonts w:ascii="Times New Roman" w:hAnsi="Times New Roman" w:cs="Times New Roman"/>
+          <w:sz w:val="28"/>
+          <w:szCs w:val="28"/>
+        </w:rPr>
+        <w:t>Имя файла</w:t>
+      </w:r>
+      <w:r>
+        <w:rPr>
+          <w:rFonts w:ascii="Times New Roman" w:hAnsi="Times New Roman" w:cs="Times New Roman"/>
+          <w:sz w:val="28"/>
+          <w:szCs w:val="28"/>
+        </w:rPr>
+        <w:t>’ (</w:t>
+      </w:r>
+      <w:r>
+        <w:rPr>
+          <w:rFonts w:ascii="Times New Roman" w:hAnsi="Times New Roman" w:cs="Times New Roman"/>
+          <w:sz w:val="28"/>
+          <w:szCs w:val="28"/>
+        </w:rPr>
+        <w:t>подключает в исходный текст содержимое  необходимого файла</w:t>
+      </w:r>
+      <w:r>
+        <w:rPr>
+          <w:rFonts w:ascii="Times New Roman" w:hAnsi="Times New Roman" w:cs="Times New Roman"/>
+          <w:sz w:val="28"/>
+          <w:szCs w:val="28"/>
+        </w:rPr>
+        <w:t>).</w:t>
       </w:r>
     </w:p>
     <w:p>
       <w:pPr>
-        <w:jc w:val="both"/>
-        <w:rPr>
-          <w:rFonts w:ascii="Times New Roman" w:hAnsi="Times New Roman" w:cs="Times New Roman"/>
-          <w:sz w:val="28"/>
-          <w:szCs w:val="28"/>
-        </w:rPr>
-      </w:pPr>
-      <w:r>
-        <w:rPr>
-          <w:rFonts w:ascii="Times New Roman" w:hAnsi="Times New Roman" w:cs="Times New Roman"/>
-          <w:sz w:val="28"/>
-          <w:szCs w:val="28"/>
-        </w:rPr>
-        <w:t xml:space="preserve">Точка входа в языке </w:t>
-      </w:r>
-      <w:r>
-        <w:rPr>
-          <w:rFonts w:ascii="Times New Roman" w:hAnsi="Times New Roman" w:cs="Times New Roman"/>
-          <w:sz w:val="28"/>
-          <w:szCs w:val="28"/>
-          <w:lang w:val="en-US"/>
-        </w:rPr>
-        <w:t>WSA</w:t>
-      </w:r>
-      <w:r>
-        <w:rPr>
-          <w:rFonts w:ascii="Times New Roman" w:hAnsi="Times New Roman" w:cs="Times New Roman"/>
-          <w:sz w:val="28"/>
-          <w:szCs w:val="28"/>
-        </w:rPr>
-        <w:t xml:space="preserve">-2020 </w:t>
-      </w:r>
-      <w:r>
-        <w:rPr>
-          <w:rFonts w:ascii="Times New Roman" w:hAnsi="Times New Roman" w:cs="Times New Roman"/>
-          <w:sz w:val="28"/>
-          <w:szCs w:val="28"/>
-        </w:rPr>
-        <w:t>представлена главной процедурой</w:t>
-      </w:r>
-      <w:r>
-        <w:rPr>
-          <w:rFonts w:ascii="Times New Roman" w:hAnsi="Times New Roman" w:cs="Times New Roman"/>
-          <w:sz w:val="28"/>
-          <w:szCs w:val="28"/>
-        </w:rPr>
-        <w:t>,</w:t>
-      </w:r>
-      <w:r>
-        <w:rPr>
-          <w:rFonts w:ascii="Times New Roman" w:hAnsi="Times New Roman" w:cs="Times New Roman"/>
-          <w:sz w:val="28"/>
-          <w:szCs w:val="28"/>
-        </w:rPr>
-        <w:t xml:space="preserve"> которая обозначается ключевым словом </w:t>
-      </w:r>
-      <w:r>
-        <w:rPr>
-          <w:rFonts w:ascii="Times New Roman" w:hAnsi="Times New Roman" w:cs="Times New Roman"/>
-          <w:sz w:val="28"/>
-          <w:szCs w:val="28"/>
-        </w:rPr>
-        <w:t>‘</w:t>
-      </w:r>
-      <w:r>
-        <w:rPr>
-          <w:rFonts w:ascii="Times New Roman" w:hAnsi="Times New Roman" w:cs="Times New Roman"/>
-          <w:sz w:val="28"/>
-          <w:szCs w:val="28"/>
-          <w:lang w:val="en-US"/>
-        </w:rPr>
-        <w:t>main</w:t>
-      </w:r>
-      <w:r>
-        <w:rPr>
-          <w:rFonts w:ascii="Times New Roman" w:hAnsi="Times New Roman" w:cs="Times New Roman"/>
-          <w:sz w:val="28"/>
-          <w:szCs w:val="28"/>
-        </w:rPr>
-        <w:t>’.</w:t>
-      </w:r>
-    </w:p>
-    <w:p>
-      <w:pPr>
-        <w:rPr>
-          <w:rFonts w:ascii="Times New Roman" w:hAnsi="Times New Roman" w:cs="Times New Roman"/>
-          <w:sz w:val="28"/>
-          <w:szCs w:val="28"/>
-        </w:rPr>
-      </w:pPr>
-      <w:r>
-        <w:rPr>
-          <w:rFonts w:ascii="Times New Roman" w:hAnsi="Times New Roman" w:cs="Times New Roman"/>
-          <w:sz w:val="28"/>
-          <w:szCs w:val="28"/>
-        </w:rPr>
-        <w:t xml:space="preserve">1.21 </w:t>
-      </w:r>
-      <w:r>
-        <w:rPr>
-          <w:rFonts w:ascii="Times New Roman" w:hAnsi="Times New Roman" w:cs="Times New Roman"/>
-          <w:sz w:val="28"/>
-          <w:szCs w:val="28"/>
-        </w:rPr>
-        <w:t>Препроцессор</w:t>
-      </w:r>
-    </w:p>
-    <w:p>
-      <w:pPr>
-        <w:pStyle w:val="a4"/>
-        <w:numPr>
-          <w:ilvl w:val="0"/>
-          <w:numId w:val="21"/>
-        </w:numPr>
-        <w:rPr>
-          <w:rFonts w:ascii="Times New Roman" w:hAnsi="Times New Roman" w:cs="Times New Roman"/>
-          <w:sz w:val="28"/>
-          <w:szCs w:val="28"/>
-        </w:rPr>
-      </w:pPr>
-      <w:r>
-        <w:rPr>
-          <w:rFonts w:ascii="Times New Roman" w:hAnsi="Times New Roman" w:cs="Times New Roman"/>
-          <w:sz w:val="28"/>
-          <w:szCs w:val="28"/>
-        </w:rPr>
-        <w:t>Язык содержит реализацию препроцессора.</w:t>
-      </w:r>
-    </w:p>
-    <w:p>
-      <w:pPr>
-        <w:pStyle w:val="a4"/>
-        <w:numPr>
-          <w:ilvl w:val="0"/>
-          <w:numId w:val="21"/>
-        </w:numPr>
-        <w:rPr>
-          <w:rFonts w:ascii="Times New Roman" w:hAnsi="Times New Roman" w:cs="Times New Roman"/>
-          <w:sz w:val="28"/>
-          <w:szCs w:val="28"/>
-        </w:rPr>
-      </w:pPr>
-      <w:r>
-        <w:rPr>
-          <w:rFonts w:ascii="Times New Roman" w:hAnsi="Times New Roman" w:cs="Times New Roman"/>
-          <w:sz w:val="28"/>
-          <w:szCs w:val="28"/>
-        </w:rPr>
-        <w:t>Препроцессор просматривает исходный код на наличии своих директив и при нахождении заменяет их необходимыми конструкциями языка</w:t>
-      </w:r>
-      <w:r>
-        <w:rPr>
-          <w:rFonts w:ascii="Times New Roman" w:hAnsi="Times New Roman" w:cs="Times New Roman"/>
-          <w:sz w:val="28"/>
-          <w:szCs w:val="28"/>
-        </w:rPr>
-        <w:t>.</w:t>
-      </w:r>
-    </w:p>
-    <w:p>
-      <w:pPr>
-        <w:pStyle w:val="a4"/>
-        <w:numPr>
-          <w:ilvl w:val="0"/>
-          <w:numId w:val="21"/>
-        </w:numPr>
-        <w:rPr>
-          <w:rFonts w:ascii="Times New Roman" w:hAnsi="Times New Roman" w:cs="Times New Roman"/>
-          <w:sz w:val="28"/>
-          <w:szCs w:val="28"/>
-        </w:rPr>
-      </w:pPr>
-      <w:r>
-        <w:rPr>
-          <w:rFonts w:ascii="Times New Roman" w:hAnsi="Times New Roman" w:cs="Times New Roman"/>
-          <w:sz w:val="28"/>
-          <w:szCs w:val="28"/>
-        </w:rPr>
-        <w:t>Директивы препроцессора начинаются с символа ‘#’.</w:t>
-      </w:r>
-    </w:p>
-    <w:p>
-      <w:pPr>
-        <w:pStyle w:val="a4"/>
-        <w:numPr>
-          <w:ilvl w:val="0"/>
-          <w:numId w:val="21"/>
-        </w:numPr>
-        <w:rPr>
-          <w:rFonts w:ascii="Times New Roman" w:hAnsi="Times New Roman" w:cs="Times New Roman"/>
-          <w:sz w:val="28"/>
-          <w:szCs w:val="28"/>
-        </w:rPr>
-      </w:pPr>
-      <w:proofErr w:type="gramStart"/>
-      <w:r>
-        <w:rPr>
-          <w:rFonts w:ascii="Times New Roman" w:hAnsi="Times New Roman" w:cs="Times New Roman"/>
-          <w:sz w:val="28"/>
-          <w:szCs w:val="28"/>
-        </w:rPr>
-        <w:t>#</w:t>
-      </w:r>
-      <w:r>
-        <w:rPr>
-          <w:rFonts w:ascii="Times New Roman" w:hAnsi="Times New Roman" w:cs="Times New Roman"/>
-          <w:sz w:val="28"/>
-          <w:szCs w:val="28"/>
-          <w:lang w:val="en-US"/>
-        </w:rPr>
-        <w:t>require</w:t>
-      </w:r>
-      <w:r>
-        <w:rPr>
-          <w:rFonts w:ascii="Times New Roman" w:hAnsi="Times New Roman" w:cs="Times New Roman"/>
-          <w:sz w:val="28"/>
-          <w:szCs w:val="28"/>
-        </w:rPr>
-        <w:t xml:space="preserve"> </w:t>
-      </w:r>
-      <w:r>
-        <w:rPr>
-          <w:rFonts w:ascii="Times New Roman" w:hAnsi="Times New Roman" w:cs="Times New Roman"/>
-          <w:sz w:val="28"/>
-          <w:szCs w:val="28"/>
-        </w:rPr>
-        <w:t xml:space="preserve"> </w:t>
-      </w:r>
-      <w:r>
-        <w:rPr>
-          <w:rFonts w:ascii="Times New Roman" w:hAnsi="Times New Roman" w:cs="Times New Roman"/>
-          <w:sz w:val="28"/>
-          <w:szCs w:val="28"/>
-        </w:rPr>
-        <w:t>‘</w:t>
-      </w:r>
-      <w:r>
-        <w:rPr>
-          <w:rFonts w:ascii="Times New Roman" w:hAnsi="Times New Roman" w:cs="Times New Roman"/>
-          <w:sz w:val="28"/>
-          <w:szCs w:val="28"/>
-        </w:rPr>
-        <w:t>Имя файла</w:t>
-      </w:r>
-      <w:r>
-        <w:rPr>
-          <w:rFonts w:ascii="Times New Roman" w:hAnsi="Times New Roman" w:cs="Times New Roman"/>
-          <w:sz w:val="28"/>
-          <w:szCs w:val="28"/>
-        </w:rPr>
-        <w:t>’</w:t>
-      </w:r>
-      <w:r>
-        <w:rPr>
-          <w:rFonts w:ascii="Times New Roman" w:hAnsi="Times New Roman" w:cs="Times New Roman"/>
-          <w:sz w:val="28"/>
-          <w:szCs w:val="28"/>
-        </w:rPr>
-        <w:t xml:space="preserve"> </w:t>
-      </w:r>
-      <w:r>
-        <w:rPr>
-          <w:rFonts w:ascii="Times New Roman" w:hAnsi="Times New Roman" w:cs="Times New Roman"/>
-          <w:sz w:val="28"/>
-          <w:szCs w:val="28"/>
-        </w:rPr>
-        <w:t xml:space="preserve">- </w:t>
-      </w:r>
-      <w:r>
-        <w:rPr>
-          <w:rFonts w:ascii="Times New Roman" w:hAnsi="Times New Roman" w:cs="Times New Roman"/>
-          <w:sz w:val="28"/>
-          <w:szCs w:val="28"/>
-        </w:rPr>
-        <w:t>заменяется на содержимое в файла, указанного в кавычках.</w:t>
-      </w:r>
-      <w:proofErr w:type="gramEnd"/>
-    </w:p>
-    <w:p>
-      <w:pPr>
+        <w:tabs>
+          <w:tab w:val="left" w:pos="5592"/>
+        </w:tabs>
         <w:rPr>
           <w:rFonts w:ascii="Times New Roman" w:hAnsi="Times New Roman" w:cs="Times New Roman"/>
           <w:b/>
           <w:sz w:val="28"/>
           <w:szCs w:val="28"/>
-          <w:lang w:val="en-US"/>
         </w:rPr>
       </w:pPr>
       <w:r>
@@ -16195,6 +15936,15 @@
           <w:szCs w:val="28"/>
         </w:rPr>
         <w:t>1.22 Соглашения о вызовах</w:t>
+      </w:r>
+      <w:r>
+        <w:rPr>
+          <w:rFonts w:ascii="Times New Roman" w:hAnsi="Times New Roman" w:cs="Times New Roman"/>
+          <w:b/>
+          <w:sz w:val="28"/>
+          <w:szCs w:val="28"/>
+        </w:rPr>
+        <w:tab/>
       </w:r>
     </w:p>
     <w:p>
@@ -16398,17 +16148,7 @@
           <w:sz w:val="28"/>
           <w:szCs w:val="28"/>
         </w:rPr>
-        <w:t xml:space="preserve"> трансляции  - язык ассемблера для проце</w:t>
-      </w:r>
-      <w:bookmarkStart w:id="0" w:name="_GoBack"/>
-      <w:bookmarkEnd w:id="0"/>
-      <w:r>
-        <w:rPr>
-          <w:rFonts w:ascii="Times New Roman" w:hAnsi="Times New Roman" w:cs="Times New Roman"/>
-          <w:sz w:val="28"/>
-          <w:szCs w:val="28"/>
-        </w:rPr>
-        <w:t xml:space="preserve">ссоров </w:t>
+        <w:t xml:space="preserve"> трансляции  - язык ассемблера для процессоров </w:t>
       </w:r>
       <w:proofErr w:type="spellStart"/>
       <w:r>
@@ -20276,7 +20016,7 @@
 </file>
 
 <file path=customXml/itemProps1.xml><?xml version="1.0" encoding="utf-8"?>
-<ds:datastoreItem xmlns:ds="http://schemas.openxmlformats.org/officeDocument/2006/customXml" ds:itemID="{9961201E-6868-4C1A-AC4C-85F6B734609C}">
+<ds:datastoreItem xmlns:ds="http://schemas.openxmlformats.org/officeDocument/2006/customXml" ds:itemID="{E8E1C86A-8829-408E-8275-28A2DAE4567E}">
   <ds:schemaRefs>
     <ds:schemaRef ds:uri="http://schemas.openxmlformats.org/officeDocument/2006/bibliography"/>
   </ds:schemaRefs>

</xml_diff>

<commit_message>
Make readinf lexems of file and checking input symbol
</commit_message>
<xml_diff>
--- a/Пояснительная записка.docx
+++ b/Пояснительная записка.docx
@@ -6120,7 +6120,16 @@
           <w:szCs w:val="28"/>
           <w:shd w:val="clear" w:color="auto" w:fill="FFFFFF"/>
         </w:rPr>
-        <w:t xml:space="preserve">Прописные и строчные латинские буквы: </w:t>
+        <w:t>п</w:t>
+      </w:r>
+      <w:r>
+        <w:rPr>
+          <w:rFonts w:ascii="Times New Roman" w:hAnsi="Times New Roman" w:cs="Times New Roman"/>
+          <w:sz w:val="28"/>
+          <w:szCs w:val="28"/>
+          <w:shd w:val="clear" w:color="auto" w:fill="FFFFFF"/>
+        </w:rPr>
+        <w:t xml:space="preserve">рописные и строчные латинские буквы: </w:t>
       </w:r>
       <w:r>
         <w:rPr>
@@ -6215,6 +6224,15 @@
           <w:shd w:val="clear" w:color="auto" w:fill="FFFFFF"/>
         </w:rPr>
         <w:t>]</w:t>
+      </w:r>
+      <w:r>
+        <w:rPr>
+          <w:rFonts w:ascii="Times New Roman" w:hAnsi="Times New Roman" w:cs="Times New Roman"/>
+          <w:sz w:val="28"/>
+          <w:szCs w:val="28"/>
+          <w:shd w:val="clear" w:color="auto" w:fill="FFFFFF"/>
+        </w:rPr>
+        <w:t>;</w:t>
       </w:r>
     </w:p>
     <w:p>
@@ -6240,7 +6258,7 @@
           <w:sz w:val="28"/>
           <w:szCs w:val="28"/>
         </w:rPr>
-        <w:t xml:space="preserve">Прописные и строчные буквы кириллицы: </w:t>
+        <w:t>п</w:t>
       </w:r>
       <w:r>
         <w:rPr>
@@ -6251,9 +6269,8 @@
           <w:sz w:val="28"/>
           <w:szCs w:val="28"/>
         </w:rPr>
-        <w:t>[</w:t>
-      </w:r>
-      <w:proofErr w:type="gramStart"/>
+        <w:t xml:space="preserve">рописные и строчные буквы кириллицы: </w:t>
+      </w:r>
       <w:r>
         <w:rPr>
           <w:rStyle w:val="a5"/>
@@ -6263,9 +6280,9 @@
           <w:sz w:val="28"/>
           <w:szCs w:val="28"/>
         </w:rPr>
-        <w:t>а-я</w:t>
-      </w:r>
-      <w:proofErr w:type="gramEnd"/>
+        <w:t>[</w:t>
+      </w:r>
+      <w:proofErr w:type="gramStart"/>
       <w:r>
         <w:rPr>
           <w:rStyle w:val="a5"/>
@@ -6275,8 +6292,9 @@
           <w:sz w:val="28"/>
           <w:szCs w:val="28"/>
         </w:rPr>
-        <w:t>, А-Я</w:t>
-      </w:r>
+        <w:t>а-я</w:t>
+      </w:r>
+      <w:proofErr w:type="gramEnd"/>
       <w:r>
         <w:rPr>
           <w:rStyle w:val="a5"/>
@@ -6286,7 +6304,29 @@
           <w:sz w:val="28"/>
           <w:szCs w:val="28"/>
         </w:rPr>
+        <w:t>, А-Я</w:t>
+      </w:r>
+      <w:r>
+        <w:rPr>
+          <w:rStyle w:val="a5"/>
+          <w:rFonts w:ascii="Times New Roman" w:hAnsi="Times New Roman" w:cs="Times New Roman"/>
+          <w:b w:val="0"/>
+          <w:color w:val="000000"/>
+          <w:sz w:val="28"/>
+          <w:szCs w:val="28"/>
+        </w:rPr>
         <w:t>]</w:t>
+      </w:r>
+      <w:r>
+        <w:rPr>
+          <w:rStyle w:val="a5"/>
+          <w:rFonts w:ascii="Times New Roman" w:hAnsi="Times New Roman" w:cs="Times New Roman"/>
+          <w:b w:val="0"/>
+          <w:color w:val="000000"/>
+          <w:sz w:val="28"/>
+          <w:szCs w:val="28"/>
+        </w:rPr>
+        <w:t>;</w:t>
       </w:r>
     </w:p>
     <w:p>
@@ -6309,7 +6349,16 @@
           <w:szCs w:val="28"/>
           <w:shd w:val="clear" w:color="auto" w:fill="FFFFFF"/>
         </w:rPr>
-        <w:t xml:space="preserve">Цифры: </w:t>
+        <w:t>ц</w:t>
+      </w:r>
+      <w:r>
+        <w:rPr>
+          <w:rFonts w:ascii="Times New Roman" w:hAnsi="Times New Roman" w:cs="Times New Roman"/>
+          <w:sz w:val="28"/>
+          <w:szCs w:val="28"/>
+          <w:shd w:val="clear" w:color="auto" w:fill="FFFFFF"/>
+        </w:rPr>
+        <w:t xml:space="preserve">ифры: </w:t>
       </w:r>
       <w:r>
         <w:rPr>
@@ -6510,6 +6559,16 @@
           <w:lang w:val="en-US"/>
         </w:rPr>
         <w:t>}</w:t>
+      </w:r>
+      <w:r>
+        <w:rPr>
+          <w:rFonts w:ascii="Times New Roman" w:hAnsi="Times New Roman" w:cs="Times New Roman"/>
+          <w:sz w:val="28"/>
+          <w:szCs w:val="28"/>
+          <w:shd w:val="clear" w:color="auto" w:fill="FFFFFF"/>
+          <w:lang w:val="en-US"/>
+        </w:rPr>
+        <w:t>;</w:t>
       </w:r>
     </w:p>
     <w:p>
@@ -6532,7 +6591,16 @@
           <w:szCs w:val="28"/>
           <w:shd w:val="clear" w:color="auto" w:fill="FFFFFF"/>
         </w:rPr>
-        <w:t>Специальные символы</w:t>
+        <w:t>с</w:t>
+      </w:r>
+      <w:r>
+        <w:rPr>
+          <w:rFonts w:ascii="Times New Roman" w:hAnsi="Times New Roman" w:cs="Times New Roman"/>
+          <w:sz w:val="28"/>
+          <w:szCs w:val="28"/>
+          <w:shd w:val="clear" w:color="auto" w:fill="FFFFFF"/>
+        </w:rPr>
+        <w:t>пециальные символы</w:t>
       </w:r>
       <w:proofErr w:type="gramStart"/>
       <w:r>
@@ -6581,6 +6649,16 @@
           <w:lang w:val="en-US"/>
         </w:rPr>
         <w:t>}</w:t>
+      </w:r>
+      <w:r>
+        <w:rPr>
+          <w:rFonts w:ascii="Times New Roman" w:hAnsi="Times New Roman" w:cs="Times New Roman"/>
+          <w:sz w:val="28"/>
+          <w:szCs w:val="28"/>
+          <w:shd w:val="clear" w:color="auto" w:fill="FFFFFF"/>
+          <w:lang w:val="en-US"/>
+        </w:rPr>
+        <w:t>;</w:t>
       </w:r>
       <w:proofErr w:type="gramEnd"/>
     </w:p>
@@ -6605,7 +6683,26 @@
           <w:szCs w:val="28"/>
           <w:shd w:val="clear" w:color="auto" w:fill="FFFFFF"/>
         </w:rPr>
-        <w:t>Пробельный символ</w:t>
+        <w:t>п</w:t>
+      </w:r>
+      <w:r>
+        <w:rPr>
+          <w:rFonts w:ascii="Times New Roman" w:hAnsi="Times New Roman" w:cs="Times New Roman"/>
+          <w:sz w:val="28"/>
+          <w:szCs w:val="28"/>
+          <w:shd w:val="clear" w:color="auto" w:fill="FFFFFF"/>
+        </w:rPr>
+        <w:t>робельный символ</w:t>
+      </w:r>
+      <w:r>
+        <w:rPr>
+          <w:rFonts w:ascii="Times New Roman" w:hAnsi="Times New Roman" w:cs="Times New Roman"/>
+          <w:sz w:val="28"/>
+          <w:szCs w:val="28"/>
+          <w:shd w:val="clear" w:color="auto" w:fill="FFFFFF"/>
+          <w:lang w:val="en-US"/>
+        </w:rPr>
+        <w:t>;</w:t>
       </w:r>
     </w:p>
     <w:p>
@@ -6629,7 +6726,25 @@
           <w:szCs w:val="28"/>
           <w:shd w:val="clear" w:color="auto" w:fill="FFFFFF"/>
         </w:rPr>
-        <w:t>Символ перехода на новую строку</w:t>
+        <w:t>с</w:t>
+      </w:r>
+      <w:r>
+        <w:rPr>
+          <w:rFonts w:ascii="Times New Roman" w:hAnsi="Times New Roman" w:cs="Times New Roman"/>
+          <w:sz w:val="28"/>
+          <w:szCs w:val="28"/>
+          <w:shd w:val="clear" w:color="auto" w:fill="FFFFFF"/>
+        </w:rPr>
+        <w:t>имвол перехода на новую строку</w:t>
+      </w:r>
+      <w:r>
+        <w:rPr>
+          <w:rFonts w:ascii="Times New Roman" w:hAnsi="Times New Roman" w:cs="Times New Roman"/>
+          <w:sz w:val="28"/>
+          <w:szCs w:val="28"/>
+          <w:shd w:val="clear" w:color="auto" w:fill="FFFFFF"/>
+        </w:rPr>
+        <w:t>.</w:t>
       </w:r>
     </w:p>
     <w:p>
@@ -6664,12 +6779,14 @@
         <w:ind w:left="432"/>
         <w:jc w:val="both"/>
         <w:rPr>
+          <w:rFonts w:ascii="Times New Roman" w:hAnsi="Times New Roman" w:cs="Times New Roman"/>
           <w:sz w:val="27"/>
           <w:szCs w:val="27"/>
         </w:rPr>
       </w:pPr>
       <w:r>
         <w:rPr>
+          <w:rFonts w:ascii="Times New Roman" w:hAnsi="Times New Roman" w:cs="Times New Roman"/>
           <w:sz w:val="27"/>
           <w:szCs w:val="27"/>
         </w:rPr>
@@ -6682,46 +6799,65 @@
         <w:ind w:left="432"/>
         <w:jc w:val="both"/>
         <w:rPr>
+          <w:rFonts w:ascii="Times New Roman" w:hAnsi="Times New Roman" w:cs="Times New Roman"/>
           <w:color w:val="000000"/>
           <w:sz w:val="27"/>
           <w:szCs w:val="27"/>
         </w:rPr>
       </w:pPr>
-    </w:p>
-    <w:p>
-      <w:pPr>
-        <w:pStyle w:val="a4"/>
-        <w:ind w:left="432"/>
-        <w:jc w:val="both"/>
-        <w:rPr>
+      <w:r>
+        <w:rPr>
+          <w:rFonts w:ascii="Times New Roman" w:hAnsi="Times New Roman" w:cs="Times New Roman"/>
           <w:color w:val="000000"/>
           <w:sz w:val="27"/>
           <w:szCs w:val="27"/>
         </w:rPr>
-      </w:pPr>
-      <w:r>
-        <w:rPr>
+        <w:t>Таблица</w:t>
+      </w:r>
+      <w:r>
+        <w:rPr>
+          <w:rFonts w:ascii="Times New Roman" w:hAnsi="Times New Roman" w:cs="Times New Roman"/>
           <w:color w:val="000000"/>
           <w:sz w:val="27"/>
           <w:szCs w:val="27"/>
         </w:rPr>
-        <w:t>Таблица</w:t>
-      </w:r>
-      <w:r>
-        <w:rPr>
+        <w:t xml:space="preserve"> </w:t>
+      </w:r>
+      <w:r>
+        <w:rPr>
+          <w:rFonts w:ascii="Times New Roman" w:hAnsi="Times New Roman" w:cs="Times New Roman"/>
           <w:color w:val="000000"/>
           <w:sz w:val="27"/>
           <w:szCs w:val="27"/>
         </w:rPr>
-        <w:t xml:space="preserve"> </w:t>
-      </w:r>
-      <w:r>
-        <w:rPr>
+        <w:t>1.1</w:t>
+      </w:r>
+      <w:r>
+        <w:rPr>
+          <w:rFonts w:ascii="Times New Roman" w:hAnsi="Times New Roman" w:cs="Times New Roman"/>
           <w:color w:val="000000"/>
           <w:sz w:val="27"/>
           <w:szCs w:val="27"/>
         </w:rPr>
-        <w:t>1.1</w:t>
+        <w:t xml:space="preserve"> </w:t>
+      </w:r>
+      <w:r>
+        <w:rPr>
+          <w:rFonts w:ascii="Times New Roman" w:hAnsi="Times New Roman" w:cs="Times New Roman"/>
+          <w:color w:val="000000"/>
+          <w:sz w:val="27"/>
+          <w:szCs w:val="27"/>
+        </w:rPr>
+        <w:t>Символы-сепа</w:t>
+      </w:r>
+      <w:r>
+        <w:rPr>
+          <w:rFonts w:ascii="Times New Roman" w:hAnsi="Times New Roman" w:cs="Times New Roman"/>
+          <w:color w:val="000000"/>
+          <w:sz w:val="27"/>
+          <w:szCs w:val="27"/>
+        </w:rPr>
+        <w:t>раторы</w:t>
       </w:r>
     </w:p>
     <w:tbl>
@@ -6917,8 +7053,6 @@
               </w:rPr>
               <w:t>()</w:t>
             </w:r>
-            <w:bookmarkStart w:id="0" w:name="_GoBack"/>
-            <w:bookmarkEnd w:id="0"/>
           </w:p>
         </w:tc>
         <w:tc>
@@ -8815,25 +8949,23 @@
           <w:sz w:val="27"/>
           <w:szCs w:val="27"/>
         </w:rPr>
-        <w:t>В имени идентификатора используются символы латинского алфавита нижнего регистра и цифр</w:t>
-      </w:r>
-      <w:proofErr w:type="gramStart"/>
+        <w:t>В имени идентификатора используются символы латинского алфавита нижнего регистра и цифры</w:t>
+      </w:r>
       <w:r>
         <w:rPr>
           <w:color w:val="000000"/>
           <w:sz w:val="27"/>
           <w:szCs w:val="27"/>
         </w:rPr>
-        <w:t>ы(</w:t>
-      </w:r>
-      <w:proofErr w:type="gramEnd"/>
+        <w:t xml:space="preserve"> (</w:t>
+      </w:r>
       <w:r>
         <w:rPr>
           <w:color w:val="000000"/>
           <w:sz w:val="27"/>
           <w:szCs w:val="27"/>
         </w:rPr>
-        <w:t xml:space="preserve"> цифра не должна находиться на первой позиции). Максимальная длина идентификатора 8 символов. В случае</w:t>
+        <w:t>цифра не должна находиться на первой позиции). Максимальная длина идентификатора 8 символов. В случае</w:t>
       </w:r>
       <w:proofErr w:type="gramStart"/>
       <w:r>
@@ -8858,7 +8990,6 @@
           <w:color w:val="000000"/>
           <w:sz w:val="27"/>
           <w:szCs w:val="27"/>
-          <w:lang w:val="en-US"/>
         </w:rPr>
         <w:t>,</w:t>
       </w:r>
@@ -9187,6 +9318,7 @@
               </w:rPr>
               <w:t>0</w:t>
             </w:r>
+            <w:proofErr w:type="spellStart"/>
             <w:r>
               <w:rPr>
                 <w:color w:val="000000"/>
@@ -9194,8 +9326,18 @@
                 <w:szCs w:val="27"/>
                 <w:lang w:val="en-US"/>
               </w:rPr>
+              <w:t>o</w:t>
+            </w:r>
+            <w:r>
+              <w:rPr>
+                <w:color w:val="000000"/>
+                <w:sz w:val="27"/>
+                <w:szCs w:val="27"/>
+                <w:lang w:val="en-US"/>
+              </w:rPr>
               <w:t>X</w:t>
             </w:r>
+            <w:proofErr w:type="spellEnd"/>
             <w:r>
               <w:rPr>
                 <w:color w:val="000000"/>
@@ -9204,6 +9346,7 @@
               </w:rPr>
               <w:t xml:space="preserve"> или 1</w:t>
             </w:r>
+            <w:proofErr w:type="spellStart"/>
             <w:r>
               <w:rPr>
                 <w:color w:val="000000"/>
@@ -9211,8 +9354,18 @@
                 <w:szCs w:val="27"/>
                 <w:lang w:val="en-US"/>
               </w:rPr>
+              <w:t>o</w:t>
+            </w:r>
+            <w:r>
+              <w:rPr>
+                <w:color w:val="000000"/>
+                <w:sz w:val="27"/>
+                <w:szCs w:val="27"/>
+                <w:lang w:val="en-US"/>
+              </w:rPr>
               <w:t>X</w:t>
             </w:r>
+            <w:proofErr w:type="spellEnd"/>
             <w:r>
               <w:rPr>
                 <w:color w:val="000000"/>
@@ -9733,6 +9886,14 @@
           <w:szCs w:val="27"/>
         </w:rPr>
         <w:t xml:space="preserve">Пример целочисленного литерала: </w:t>
+      </w:r>
+      <w:r>
+        <w:rPr>
+          <w:color w:val="000000"/>
+          <w:sz w:val="27"/>
+          <w:szCs w:val="27"/>
+        </w:rPr>
+        <w:t>0</w:t>
       </w:r>
       <w:r>
         <w:rPr>
@@ -9741,7 +9902,7 @@
           <w:szCs w:val="27"/>
           <w:lang w:val="en-US"/>
         </w:rPr>
-        <w:t>0b111001, 0</w:t>
+        <w:t>b</w:t>
       </w:r>
       <w:r>
         <w:rPr>
@@ -9749,27 +9910,8 @@
           <w:sz w:val="27"/>
           <w:szCs w:val="27"/>
         </w:rPr>
-        <w:t>1234.</w:t>
-      </w:r>
-    </w:p>
-    <w:p>
-      <w:pPr>
-        <w:pStyle w:val="a6"/>
-        <w:rPr>
-          <w:color w:val="000000"/>
-          <w:sz w:val="27"/>
-          <w:szCs w:val="27"/>
-        </w:rPr>
-      </w:pPr>
-      <w:r>
-        <w:rPr>
-          <w:color w:val="000000"/>
-          <w:sz w:val="27"/>
-          <w:szCs w:val="27"/>
-        </w:rPr>
-        <w:t xml:space="preserve">Пример строкового литерала: ' </w:t>
-      </w:r>
-      <w:proofErr w:type="spellStart"/>
+        <w:t>111001, 0</w:t>
+      </w:r>
       <w:r>
         <w:rPr>
           <w:color w:val="000000"/>
@@ -9777,23 +9919,59 @@
           <w:szCs w:val="27"/>
           <w:lang w:val="en-US"/>
         </w:rPr>
-        <w:t>dggfgfdhd</w:t>
-      </w:r>
-      <w:proofErr w:type="spellEnd"/>
+        <w:t>o</w:t>
+      </w:r>
       <w:r>
         <w:rPr>
           <w:color w:val="000000"/>
           <w:sz w:val="27"/>
           <w:szCs w:val="27"/>
         </w:rPr>
-        <w:t xml:space="preserve"> </w:t>
-      </w:r>
-      <w:r>
+        <w:t>1234.</w:t>
+      </w:r>
+    </w:p>
+    <w:p>
+      <w:pPr>
+        <w:pStyle w:val="a6"/>
         <w:rPr>
           <w:color w:val="000000"/>
           <w:sz w:val="27"/>
           <w:szCs w:val="27"/>
         </w:rPr>
+      </w:pPr>
+      <w:r>
+        <w:rPr>
+          <w:color w:val="000000"/>
+          <w:sz w:val="27"/>
+          <w:szCs w:val="27"/>
+        </w:rPr>
+        <w:t xml:space="preserve">Пример строкового литерала: ' </w:t>
+      </w:r>
+      <w:proofErr w:type="spellStart"/>
+      <w:r>
+        <w:rPr>
+          <w:color w:val="000000"/>
+          <w:sz w:val="27"/>
+          <w:szCs w:val="27"/>
+          <w:lang w:val="en-US"/>
+        </w:rPr>
+        <w:t>dggfgfdhd</w:t>
+      </w:r>
+      <w:proofErr w:type="spellEnd"/>
+      <w:r>
+        <w:rPr>
+          <w:color w:val="000000"/>
+          <w:sz w:val="27"/>
+          <w:szCs w:val="27"/>
+        </w:rPr>
+        <w:t xml:space="preserve"> </w:t>
+      </w:r>
+      <w:r>
+        <w:rPr>
+          <w:color w:val="000000"/>
+          <w:sz w:val="27"/>
+          <w:szCs w:val="27"/>
+        </w:rPr>
         <w:t>'.</w:t>
       </w:r>
     </w:p>
@@ -9900,6 +10078,7 @@
         <w:rPr>
           <w:rFonts w:ascii="Times New Roman" w:hAnsi="Times New Roman" w:cs="Times New Roman"/>
           <w:b/>
+          <w:color w:val="FF0000"/>
           <w:sz w:val="28"/>
           <w:szCs w:val="28"/>
         </w:rPr>
@@ -9908,6 +10087,7 @@
         <w:rPr>
           <w:rFonts w:ascii="Times New Roman" w:hAnsi="Times New Roman" w:cs="Times New Roman"/>
           <w:b/>
+          <w:color w:val="FF0000"/>
           <w:sz w:val="28"/>
           <w:szCs w:val="28"/>
         </w:rPr>
@@ -9918,13 +10098,15 @@
       <w:pPr>
         <w:rPr>
           <w:rFonts w:ascii="Times New Roman" w:hAnsi="Times New Roman" w:cs="Times New Roman"/>
-          <w:sz w:val="28"/>
-          <w:szCs w:val="28"/>
-        </w:rPr>
-      </w:pPr>
-      <w:r>
-        <w:rPr>
-          <w:rFonts w:ascii="Times New Roman" w:hAnsi="Times New Roman" w:cs="Times New Roman"/>
+          <w:color w:val="FF0000"/>
+          <w:sz w:val="28"/>
+          <w:szCs w:val="28"/>
+        </w:rPr>
+      </w:pPr>
+      <w:r>
+        <w:rPr>
+          <w:rFonts w:ascii="Times New Roman" w:hAnsi="Times New Roman" w:cs="Times New Roman"/>
+          <w:color w:val="FF0000"/>
           <w:sz w:val="28"/>
           <w:szCs w:val="28"/>
         </w:rPr>
@@ -9933,6 +10115,7 @@
       <w:r>
         <w:rPr>
           <w:rFonts w:ascii="Times New Roman" w:hAnsi="Times New Roman" w:cs="Times New Roman"/>
+          <w:color w:val="FF0000"/>
           <w:sz w:val="28"/>
           <w:szCs w:val="28"/>
           <w:lang w:val="en-US"/>
@@ -9942,66 +10125,49 @@
       <w:r>
         <w:rPr>
           <w:rFonts w:ascii="Times New Roman" w:hAnsi="Times New Roman" w:cs="Times New Roman"/>
-          <w:sz w:val="28"/>
-          <w:szCs w:val="28"/>
-        </w:rPr>
-        <w:t xml:space="preserve">-2020 </w:t>
-      </w:r>
-      <w:r>
-        <w:rPr>
-          <w:rFonts w:ascii="Times New Roman" w:hAnsi="Times New Roman" w:cs="Times New Roman"/>
-          <w:sz w:val="28"/>
-          <w:szCs w:val="28"/>
-        </w:rPr>
-        <w:t>поддерживает инициализацию данных.</w:t>
-      </w:r>
-      <w:r>
-        <w:rPr>
-          <w:rFonts w:ascii="Times New Roman" w:hAnsi="Times New Roman" w:cs="Times New Roman"/>
-          <w:sz w:val="28"/>
-          <w:szCs w:val="28"/>
-        </w:rPr>
-        <w:t xml:space="preserve"> Конструкция инициализации данных:  </w:t>
-      </w:r>
-      <w:r>
-        <w:rPr>
-          <w:rFonts w:ascii="Times New Roman" w:hAnsi="Times New Roman" w:cs="Times New Roman"/>
-          <w:sz w:val="28"/>
-          <w:szCs w:val="28"/>
-        </w:rPr>
-        <w:t>&lt;</w:t>
-      </w:r>
-      <w:r>
-        <w:rPr>
-          <w:rFonts w:ascii="Times New Roman" w:hAnsi="Times New Roman" w:cs="Times New Roman"/>
-          <w:sz w:val="28"/>
-          <w:szCs w:val="28"/>
-        </w:rPr>
-        <w:t>объявление переменной</w:t>
-      </w:r>
-      <w:r>
-        <w:rPr>
-          <w:rFonts w:ascii="Times New Roman" w:hAnsi="Times New Roman" w:cs="Times New Roman"/>
-          <w:sz w:val="28"/>
-          <w:szCs w:val="28"/>
-        </w:rPr>
-        <w:t>&gt; = &lt;</w:t>
-      </w:r>
-      <w:r>
-        <w:rPr>
-          <w:rFonts w:ascii="Times New Roman" w:hAnsi="Times New Roman" w:cs="Times New Roman"/>
-          <w:sz w:val="28"/>
-          <w:szCs w:val="28"/>
-        </w:rPr>
-        <w:t>присваиваемое значение</w:t>
-      </w:r>
-      <w:r>
-        <w:rPr>
-          <w:rFonts w:ascii="Times New Roman" w:hAnsi="Times New Roman" w:cs="Times New Roman"/>
-          <w:sz w:val="28"/>
-          <w:szCs w:val="28"/>
-        </w:rPr>
-        <w:t>&gt;;</w:t>
+          <w:color w:val="FF0000"/>
+          <w:sz w:val="28"/>
+          <w:szCs w:val="28"/>
+        </w:rPr>
+        <w:t>-2020 поддерживает инициализацию данных.</w:t>
+      </w:r>
+      <w:r>
+        <w:rPr>
+          <w:rFonts w:ascii="Times New Roman" w:hAnsi="Times New Roman" w:cs="Times New Roman"/>
+          <w:color w:val="FF0000"/>
+          <w:sz w:val="28"/>
+          <w:szCs w:val="28"/>
+        </w:rPr>
+        <w:t xml:space="preserve"> Конструкция инициализации данных:  &lt;объявление переменной&gt; = &lt;присваиваемое значение&gt;</w:t>
+      </w:r>
+      <w:proofErr w:type="gramStart"/>
+      <w:r>
+        <w:rPr>
+          <w:rFonts w:ascii="Times New Roman" w:hAnsi="Times New Roman" w:cs="Times New Roman"/>
+          <w:color w:val="FF0000"/>
+          <w:sz w:val="28"/>
+          <w:szCs w:val="28"/>
+        </w:rPr>
+        <w:t>;</w:t>
+      </w:r>
+      <w:r>
+        <w:rPr>
+          <w:rFonts w:ascii="Times New Roman" w:hAnsi="Times New Roman" w:cs="Times New Roman"/>
+          <w:color w:val="FF0000"/>
+          <w:sz w:val="28"/>
+          <w:szCs w:val="28"/>
+        </w:rPr>
+        <w:t>п</w:t>
+      </w:r>
+      <w:proofErr w:type="gramEnd"/>
+      <w:r>
+        <w:rPr>
+          <w:rFonts w:ascii="Times New Roman" w:hAnsi="Times New Roman" w:cs="Times New Roman"/>
+          <w:color w:val="FF0000"/>
+          <w:sz w:val="28"/>
+          <w:szCs w:val="28"/>
+        </w:rPr>
+        <w:t>о умолчанию!</w:t>
       </w:r>
     </w:p>
     <w:p>
@@ -13525,7 +13691,23 @@
           <w:sz w:val="28"/>
           <w:szCs w:val="28"/>
         </w:rPr>
-        <w:t>Приоритет операци</w:t>
+        <w:t>Приоритет операций</w:t>
+      </w:r>
+      <w:r>
+        <w:rPr>
+          <w:rFonts w:ascii="Times New Roman" w:hAnsi="Times New Roman" w:cs="Times New Roman"/>
+          <w:sz w:val="28"/>
+          <w:szCs w:val="28"/>
+        </w:rPr>
+        <w:t xml:space="preserve"> </w:t>
+      </w:r>
+      <w:r>
+        <w:rPr>
+          <w:rFonts w:ascii="Times New Roman" w:hAnsi="Times New Roman" w:cs="Times New Roman"/>
+          <w:sz w:val="28"/>
+          <w:szCs w:val="28"/>
+        </w:rPr>
+        <w:t xml:space="preserve">(по </w:t>
       </w:r>
       <w:proofErr w:type="gramStart"/>
       <w:r>
@@ -13534,7 +13716,7 @@
           <w:sz w:val="28"/>
           <w:szCs w:val="28"/>
         </w:rPr>
-        <w:t>й(</w:t>
+        <w:t>нисходящей</w:t>
       </w:r>
       <w:proofErr w:type="gramEnd"/>
       <w:r>
@@ -13543,7 +13725,7 @@
           <w:sz w:val="28"/>
           <w:szCs w:val="28"/>
         </w:rPr>
-        <w:t>по нисходящей):</w:t>
+        <w:t>):</w:t>
       </w:r>
     </w:p>
     <w:p>
@@ -13679,6 +13861,7 @@
         <w:jc w:val="both"/>
         <w:rPr>
           <w:rFonts w:ascii="Times New Roman" w:hAnsi="Times New Roman" w:cs="Times New Roman"/>
+          <w:color w:val="FF0000"/>
           <w:sz w:val="28"/>
           <w:szCs w:val="28"/>
         </w:rPr>
@@ -13690,6 +13873,23 @@
           <w:szCs w:val="28"/>
         </w:rPr>
         <w:t>Выражение – выполнение операций над операндами. Операнды могут быть представлены переменными, литералами или вызовом функций. Признаком начала выражения является оператор присваивания, а конца – точка с запятой. Результатом выражения является значение определённого типа.</w:t>
+      </w:r>
+      <w:r>
+        <w:rPr>
+          <w:rFonts w:ascii="Times New Roman" w:hAnsi="Times New Roman" w:cs="Times New Roman"/>
+          <w:sz w:val="28"/>
+          <w:szCs w:val="28"/>
+        </w:rPr>
+        <w:t xml:space="preserve"> </w:t>
+      </w:r>
+      <w:r>
+        <w:rPr>
+          <w:rFonts w:ascii="Times New Roman" w:hAnsi="Times New Roman" w:cs="Times New Roman"/>
+          <w:color w:val="FF0000"/>
+          <w:sz w:val="28"/>
+          <w:szCs w:val="28"/>
+        </w:rPr>
+        <w:t>Типы данных</w:t>
       </w:r>
     </w:p>
     <w:p>
@@ -15527,7 +15727,6 @@
           <w:rFonts w:ascii="Times New Roman" w:hAnsi="Times New Roman" w:cs="Times New Roman"/>
           <w:sz w:val="28"/>
           <w:szCs w:val="28"/>
-          <w:lang w:val="en-US"/>
         </w:rPr>
       </w:pPr>
       <w:r>
@@ -15604,7 +15803,6 @@
           <w:rFonts w:ascii="Times New Roman" w:hAnsi="Times New Roman" w:cs="Times New Roman"/>
           <w:sz w:val="28"/>
           <w:szCs w:val="28"/>
-          <w:lang w:val="en-US"/>
         </w:rPr>
       </w:pPr>
       <w:proofErr w:type="gramStart"/>
@@ -16246,7 +16444,17 @@
           <w:sz w:val="28"/>
           <w:szCs w:val="28"/>
         </w:rPr>
-        <w:t>находится в приложении А.</w:t>
+        <w:t>нах</w:t>
+      </w:r>
+      <w:bookmarkStart w:id="0" w:name="_GoBack"/>
+      <w:bookmarkEnd w:id="0"/>
+      <w:r>
+        <w:rPr>
+          <w:rFonts w:ascii="Times New Roman" w:hAnsi="Times New Roman" w:cs="Times New Roman"/>
+          <w:sz w:val="28"/>
+          <w:szCs w:val="28"/>
+        </w:rPr>
+        <w:t>одится в приложении А.</w:t>
       </w:r>
     </w:p>
     <w:sectPr>
@@ -20016,7 +20224,7 @@
 </file>
 
 <file path=customXml/itemProps1.xml><?xml version="1.0" encoding="utf-8"?>
-<ds:datastoreItem xmlns:ds="http://schemas.openxmlformats.org/officeDocument/2006/customXml" ds:itemID="{E8E1C86A-8829-408E-8275-28A2DAE4567E}">
+<ds:datastoreItem xmlns:ds="http://schemas.openxmlformats.org/officeDocument/2006/customXml" ds:itemID="{021EBB5B-C32A-4982-A123-599A88F02F8B}">
   <ds:schemaRefs>
     <ds:schemaRef ds:uri="http://schemas.openxmlformats.org/officeDocument/2006/bibliography"/>
   </ds:schemaRefs>

</xml_diff>

<commit_message>
Working for function logick analuz
</commit_message>
<xml_diff>
--- a/Пояснительная записка.docx
+++ b/Пояснительная записка.docx
@@ -14136,7 +14136,18 @@
                 <w:szCs w:val="28"/>
                 <w:lang w:val="en-US"/>
               </w:rPr>
-              <w:t>Main</w:t>
+              <w:t>m</w:t>
+            </w:r>
+            <w:bookmarkStart w:id="0" w:name="_GoBack"/>
+            <w:bookmarkEnd w:id="0"/>
+            <w:r>
+              <w:rPr>
+                <w:rFonts w:ascii="Times New Roman" w:hAnsi="Times New Roman" w:cs="Times New Roman"/>
+                <w:sz w:val="28"/>
+                <w:szCs w:val="28"/>
+                <w:lang w:val="en-US"/>
+              </w:rPr>
+              <w:t>ain</w:t>
             </w:r>
           </w:p>
           <w:p>
@@ -16444,17 +16455,7 @@
           <w:sz w:val="28"/>
           <w:szCs w:val="28"/>
         </w:rPr>
-        <w:t>нах</w:t>
-      </w:r>
-      <w:bookmarkStart w:id="0" w:name="_GoBack"/>
-      <w:bookmarkEnd w:id="0"/>
-      <w:r>
-        <w:rPr>
-          <w:rFonts w:ascii="Times New Roman" w:hAnsi="Times New Roman" w:cs="Times New Roman"/>
-          <w:sz w:val="28"/>
-          <w:szCs w:val="28"/>
-        </w:rPr>
-        <w:t>одится в приложении А.</w:t>
+        <w:t>находится в приложении А.</w:t>
       </w:r>
     </w:p>
     <w:sectPr>
@@ -20224,7 +20225,7 @@
 </file>
 
 <file path=customXml/itemProps1.xml><?xml version="1.0" encoding="utf-8"?>
-<ds:datastoreItem xmlns:ds="http://schemas.openxmlformats.org/officeDocument/2006/customXml" ds:itemID="{021EBB5B-C32A-4982-A123-599A88F02F8B}">
+<ds:datastoreItem xmlns:ds="http://schemas.openxmlformats.org/officeDocument/2006/customXml" ds:itemID="{AD66BD36-A962-455B-9577-73A687530344}">
   <ds:schemaRefs>
     <ds:schemaRef ds:uri="http://schemas.openxmlformats.org/officeDocument/2006/bibliography"/>
   </ds:schemaRefs>

</xml_diff>

<commit_message>
Generation basic end and standart lib create
</commit_message>
<xml_diff>
--- a/Пояснительная записка.docx
+++ b/Пояснительная записка.docx
@@ -8261,14 +8261,42 @@
           <w:sz w:val="28"/>
           <w:szCs w:val="28"/>
         </w:rPr>
-        <w:t xml:space="preserve">-2020 </w:t>
-      </w:r>
-      <w:r>
-        <w:rPr>
-          <w:sz w:val="28"/>
-          <w:szCs w:val="28"/>
-        </w:rPr>
-        <w:t>присутствует явное преобразование.</w:t>
+        <w:t>-2020</w:t>
+      </w:r>
+      <w:r>
+        <w:rPr>
+          <w:sz w:val="28"/>
+          <w:szCs w:val="28"/>
+        </w:rPr>
+        <w:t xml:space="preserve"> </w:t>
+      </w:r>
+      <w:r>
+        <w:rPr>
+          <w:sz w:val="28"/>
+          <w:szCs w:val="28"/>
+        </w:rPr>
+        <w:t xml:space="preserve">отсутствует </w:t>
+      </w:r>
+      <w:r>
+        <w:rPr>
+          <w:sz w:val="28"/>
+          <w:szCs w:val="28"/>
+        </w:rPr>
+        <w:t>преобразование</w:t>
+      </w:r>
+      <w:r>
+        <w:rPr>
+          <w:sz w:val="28"/>
+          <w:szCs w:val="28"/>
+        </w:rPr>
+        <w:t xml:space="preserve"> типов</w:t>
+      </w:r>
+      <w:r>
+        <w:rPr>
+          <w:sz w:val="28"/>
+          <w:szCs w:val="28"/>
+        </w:rPr>
+        <w:t>.</w:t>
       </w:r>
       <w:r>
         <w:rPr>
@@ -8278,648 +8306,6 @@
         </w:rPr>
         <w:t xml:space="preserve"> </w:t>
       </w:r>
-      <w:r>
-        <w:rPr>
-          <w:color w:val="000000"/>
-          <w:sz w:val="27"/>
-          <w:szCs w:val="27"/>
-        </w:rPr>
-        <w:t>Описание преобразования типов данных,  предусмотренных в данном языке</w:t>
-      </w:r>
-      <w:r>
-        <w:rPr>
-          <w:color w:val="000000"/>
-          <w:sz w:val="27"/>
-          <w:szCs w:val="27"/>
-        </w:rPr>
-        <w:t>,</w:t>
-      </w:r>
-      <w:r>
-        <w:rPr>
-          <w:color w:val="000000"/>
-          <w:sz w:val="27"/>
-          <w:szCs w:val="27"/>
-        </w:rPr>
-        <w:t xml:space="preserve"> представлено в таблице 1.3.</w:t>
-      </w:r>
-    </w:p>
-    <w:p>
-      <w:pPr>
-        <w:pStyle w:val="a6"/>
-        <w:rPr>
-          <w:color w:val="000000"/>
-          <w:sz w:val="27"/>
-          <w:szCs w:val="27"/>
-        </w:rPr>
-      </w:pPr>
-      <w:r>
-        <w:rPr>
-          <w:color w:val="000000"/>
-          <w:sz w:val="27"/>
-          <w:szCs w:val="27"/>
-        </w:rPr>
-        <w:t xml:space="preserve">Таблица 1.3 Преобразования типов данных языка программирования </w:t>
-      </w:r>
-      <w:r>
-        <w:rPr>
-          <w:color w:val="000000"/>
-          <w:sz w:val="27"/>
-          <w:szCs w:val="27"/>
-          <w:lang w:val="en-US"/>
-        </w:rPr>
-        <w:t>WSA</w:t>
-      </w:r>
-      <w:r>
-        <w:rPr>
-          <w:color w:val="000000"/>
-          <w:sz w:val="27"/>
-          <w:szCs w:val="27"/>
-        </w:rPr>
-        <w:t>-20</w:t>
-      </w:r>
-      <w:r>
-        <w:rPr>
-          <w:color w:val="000000"/>
-          <w:sz w:val="27"/>
-          <w:szCs w:val="27"/>
-        </w:rPr>
-        <w:t>20</w:t>
-      </w:r>
-    </w:p>
-    <w:tbl>
-      <w:tblPr>
-        <w:tblStyle w:val="a3"/>
-        <w:tblW w:w="0" w:type="auto"/>
-        <w:tblLook w:val="04A0" w:firstRow="1" w:lastRow="0" w:firstColumn="1" w:lastColumn="0" w:noHBand="0" w:noVBand="1"/>
-      </w:tblPr>
-      <w:tblGrid>
-        <w:gridCol w:w="3189"/>
-        <w:gridCol w:w="3191"/>
-        <w:gridCol w:w="3191"/>
-      </w:tblGrid>
-      <w:tr>
-        <w:tc>
-          <w:tcPr>
-            <w:tcW w:w="3189" w:type="dxa"/>
-          </w:tcPr>
-          <w:p>
-            <w:pPr>
-              <w:pStyle w:val="a6"/>
-              <w:rPr>
-                <w:color w:val="000000"/>
-                <w:sz w:val="27"/>
-                <w:szCs w:val="27"/>
-              </w:rPr>
-            </w:pPr>
-            <w:r>
-              <w:rPr>
-                <w:color w:val="000000"/>
-                <w:sz w:val="27"/>
-                <w:szCs w:val="27"/>
-              </w:rPr>
-              <w:t>Преобразуемый тип</w:t>
-            </w:r>
-          </w:p>
-        </w:tc>
-        <w:tc>
-          <w:tcPr>
-            <w:tcW w:w="3191" w:type="dxa"/>
-          </w:tcPr>
-          <w:p>
-            <w:pPr>
-              <w:pStyle w:val="a6"/>
-              <w:rPr>
-                <w:color w:val="000000"/>
-                <w:sz w:val="27"/>
-                <w:szCs w:val="27"/>
-              </w:rPr>
-            </w:pPr>
-            <w:r>
-              <w:rPr>
-                <w:color w:val="000000"/>
-                <w:sz w:val="27"/>
-                <w:szCs w:val="27"/>
-              </w:rPr>
-              <w:t>Результирующий тип</w:t>
-            </w:r>
-          </w:p>
-        </w:tc>
-        <w:tc>
-          <w:tcPr>
-            <w:tcW w:w="3191" w:type="dxa"/>
-          </w:tcPr>
-          <w:p>
-            <w:pPr>
-              <w:pStyle w:val="a6"/>
-              <w:rPr>
-                <w:color w:val="000000"/>
-                <w:sz w:val="27"/>
-                <w:szCs w:val="27"/>
-              </w:rPr>
-            </w:pPr>
-            <w:r>
-              <w:rPr>
-                <w:color w:val="000000"/>
-                <w:sz w:val="27"/>
-                <w:szCs w:val="27"/>
-              </w:rPr>
-              <w:t>Описание</w:t>
-            </w:r>
-          </w:p>
-        </w:tc>
-      </w:tr>
-      <w:tr>
-        <w:tc>
-          <w:tcPr>
-            <w:tcW w:w="3189" w:type="dxa"/>
-          </w:tcPr>
-          <w:p>
-            <w:pPr>
-              <w:pStyle w:val="a6"/>
-              <w:rPr>
-                <w:color w:val="000000"/>
-                <w:sz w:val="27"/>
-                <w:szCs w:val="27"/>
-                <w:lang w:val="en-US"/>
-              </w:rPr>
-            </w:pPr>
-            <w:r>
-              <w:rPr>
-                <w:color w:val="000000"/>
-                <w:sz w:val="27"/>
-                <w:szCs w:val="27"/>
-                <w:lang w:val="en-US"/>
-              </w:rPr>
-              <w:t>bool</w:t>
-            </w:r>
-          </w:p>
-        </w:tc>
-        <w:tc>
-          <w:tcPr>
-            <w:tcW w:w="3191" w:type="dxa"/>
-          </w:tcPr>
-          <w:p>
-            <w:pPr>
-              <w:pStyle w:val="a6"/>
-              <w:rPr>
-                <w:color w:val="000000"/>
-                <w:sz w:val="27"/>
-                <w:szCs w:val="27"/>
-                <w:lang w:val="en-US"/>
-              </w:rPr>
-            </w:pPr>
-            <w:r>
-              <w:rPr>
-                <w:color w:val="000000"/>
-                <w:sz w:val="27"/>
-                <w:szCs w:val="27"/>
-                <w:lang w:val="en-US"/>
-              </w:rPr>
-              <w:t>short</w:t>
-            </w:r>
-          </w:p>
-        </w:tc>
-        <w:tc>
-          <w:tcPr>
-            <w:tcW w:w="3191" w:type="dxa"/>
-          </w:tcPr>
-          <w:p>
-            <w:pPr>
-              <w:pStyle w:val="a6"/>
-              <w:rPr>
-                <w:color w:val="000000"/>
-                <w:sz w:val="27"/>
-                <w:szCs w:val="27"/>
-              </w:rPr>
-            </w:pPr>
-            <w:proofErr w:type="gramStart"/>
-            <w:r>
-              <w:rPr>
-                <w:color w:val="000000"/>
-                <w:sz w:val="27"/>
-                <w:szCs w:val="27"/>
-                <w:lang w:val="en-US"/>
-              </w:rPr>
-              <w:t>true</w:t>
-            </w:r>
-            <w:proofErr w:type="gramEnd"/>
-            <w:r>
-              <w:rPr>
-                <w:color w:val="000000"/>
-                <w:sz w:val="27"/>
-                <w:szCs w:val="27"/>
-              </w:rPr>
-              <w:t xml:space="preserve">: </w:t>
-            </w:r>
-            <w:r>
-              <w:rPr>
-                <w:color w:val="000000"/>
-                <w:sz w:val="27"/>
-                <w:szCs w:val="27"/>
-              </w:rPr>
-              <w:t>преобразовывается в 1.</w:t>
-            </w:r>
-          </w:p>
-          <w:p>
-            <w:pPr>
-              <w:pStyle w:val="a6"/>
-              <w:rPr>
-                <w:color w:val="000000"/>
-                <w:sz w:val="27"/>
-                <w:szCs w:val="27"/>
-              </w:rPr>
-            </w:pPr>
-            <w:proofErr w:type="gramStart"/>
-            <w:r>
-              <w:rPr>
-                <w:color w:val="000000"/>
-                <w:sz w:val="27"/>
-                <w:szCs w:val="27"/>
-                <w:lang w:val="en-US"/>
-              </w:rPr>
-              <w:t>false</w:t>
-            </w:r>
-            <w:proofErr w:type="gramEnd"/>
-            <w:r>
-              <w:rPr>
-                <w:color w:val="000000"/>
-                <w:sz w:val="27"/>
-                <w:szCs w:val="27"/>
-              </w:rPr>
-              <w:t xml:space="preserve">: </w:t>
-            </w:r>
-            <w:r>
-              <w:rPr>
-                <w:color w:val="000000"/>
-                <w:sz w:val="27"/>
-                <w:szCs w:val="27"/>
-              </w:rPr>
-              <w:t>преобразовывается в 0.</w:t>
-            </w:r>
-            <w:r>
-              <w:rPr>
-                <w:color w:val="000000"/>
-                <w:sz w:val="27"/>
-                <w:szCs w:val="27"/>
-              </w:rPr>
-              <w:t xml:space="preserve"> </w:t>
-            </w:r>
-          </w:p>
-        </w:tc>
-      </w:tr>
-      <w:tr>
-        <w:tc>
-          <w:tcPr>
-            <w:tcW w:w="3189" w:type="dxa"/>
-          </w:tcPr>
-          <w:p>
-            <w:pPr>
-              <w:pStyle w:val="a6"/>
-              <w:rPr>
-                <w:color w:val="000000"/>
-                <w:sz w:val="27"/>
-                <w:szCs w:val="27"/>
-              </w:rPr>
-            </w:pPr>
-            <w:r>
-              <w:rPr>
-                <w:color w:val="000000"/>
-                <w:sz w:val="27"/>
-                <w:szCs w:val="27"/>
-                <w:lang w:val="en-US"/>
-              </w:rPr>
-              <w:t>short</w:t>
-            </w:r>
-          </w:p>
-        </w:tc>
-        <w:tc>
-          <w:tcPr>
-            <w:tcW w:w="3191" w:type="dxa"/>
-          </w:tcPr>
-          <w:p>
-            <w:pPr>
-              <w:pStyle w:val="a6"/>
-              <w:rPr>
-                <w:color w:val="000000"/>
-                <w:sz w:val="27"/>
-                <w:szCs w:val="27"/>
-              </w:rPr>
-            </w:pPr>
-            <w:r>
-              <w:rPr>
-                <w:color w:val="000000"/>
-                <w:sz w:val="27"/>
-                <w:szCs w:val="27"/>
-                <w:lang w:val="en-US"/>
-              </w:rPr>
-              <w:t>bool</w:t>
-            </w:r>
-          </w:p>
-        </w:tc>
-        <w:tc>
-          <w:tcPr>
-            <w:tcW w:w="3191" w:type="dxa"/>
-          </w:tcPr>
-          <w:p>
-            <w:pPr>
-              <w:pStyle w:val="a6"/>
-              <w:rPr>
-                <w:color w:val="000000"/>
-                <w:sz w:val="27"/>
-                <w:szCs w:val="27"/>
-              </w:rPr>
-            </w:pPr>
-            <w:r>
-              <w:rPr>
-                <w:color w:val="000000"/>
-                <w:sz w:val="27"/>
-                <w:szCs w:val="27"/>
-              </w:rPr>
-              <w:t xml:space="preserve">Значение </w:t>
-            </w:r>
-            <w:r>
-              <w:rPr>
-                <w:color w:val="000000"/>
-                <w:sz w:val="27"/>
-                <w:szCs w:val="27"/>
-              </w:rPr>
-              <w:t>большее нуля</w:t>
-            </w:r>
-            <w:r>
-              <w:rPr>
-                <w:color w:val="000000"/>
-                <w:sz w:val="27"/>
-                <w:szCs w:val="27"/>
-              </w:rPr>
-              <w:t xml:space="preserve">: преобразовывается в </w:t>
-            </w:r>
-            <w:r>
-              <w:rPr>
-                <w:color w:val="000000"/>
-                <w:sz w:val="27"/>
-                <w:szCs w:val="27"/>
-                <w:lang w:val="en-US"/>
-              </w:rPr>
-              <w:t>true</w:t>
-            </w:r>
-            <w:r>
-              <w:rPr>
-                <w:color w:val="000000"/>
-                <w:sz w:val="27"/>
-                <w:szCs w:val="27"/>
-              </w:rPr>
-              <w:t>.</w:t>
-            </w:r>
-          </w:p>
-          <w:p>
-            <w:pPr>
-              <w:pStyle w:val="a6"/>
-              <w:rPr>
-                <w:color w:val="000000"/>
-                <w:sz w:val="27"/>
-                <w:szCs w:val="27"/>
-              </w:rPr>
-            </w:pPr>
-            <w:r>
-              <w:rPr>
-                <w:color w:val="000000"/>
-                <w:sz w:val="27"/>
-                <w:szCs w:val="27"/>
-              </w:rPr>
-              <w:t xml:space="preserve">Значение меньше </w:t>
-            </w:r>
-            <w:r>
-              <w:rPr>
-                <w:color w:val="000000"/>
-                <w:sz w:val="27"/>
-                <w:szCs w:val="27"/>
-              </w:rPr>
-              <w:t>или равное нулю</w:t>
-            </w:r>
-            <w:r>
-              <w:rPr>
-                <w:color w:val="000000"/>
-                <w:sz w:val="27"/>
-                <w:szCs w:val="27"/>
-              </w:rPr>
-              <w:t>: преобразуется в</w:t>
-            </w:r>
-            <w:r>
-              <w:rPr>
-                <w:color w:val="000000"/>
-                <w:sz w:val="27"/>
-                <w:szCs w:val="27"/>
-              </w:rPr>
-              <w:t xml:space="preserve">  </w:t>
-            </w:r>
-            <w:r>
-              <w:rPr>
-                <w:color w:val="000000"/>
-                <w:sz w:val="27"/>
-                <w:szCs w:val="27"/>
-                <w:lang w:val="en-US"/>
-              </w:rPr>
-              <w:t>false</w:t>
-            </w:r>
-            <w:r>
-              <w:rPr>
-                <w:color w:val="000000"/>
-                <w:sz w:val="27"/>
-                <w:szCs w:val="27"/>
-              </w:rPr>
-              <w:t>.</w:t>
-            </w:r>
-          </w:p>
-        </w:tc>
-      </w:tr>
-      <w:tr>
-        <w:tc>
-          <w:tcPr>
-            <w:tcW w:w="3189" w:type="dxa"/>
-          </w:tcPr>
-          <w:p>
-            <w:pPr>
-              <w:pStyle w:val="a6"/>
-              <w:rPr>
-                <w:color w:val="000000"/>
-                <w:sz w:val="27"/>
-                <w:szCs w:val="27"/>
-              </w:rPr>
-            </w:pPr>
-            <w:r>
-              <w:rPr>
-                <w:color w:val="000000"/>
-                <w:sz w:val="27"/>
-                <w:szCs w:val="27"/>
-                <w:lang w:val="en-US"/>
-              </w:rPr>
-              <w:t>short</w:t>
-            </w:r>
-          </w:p>
-        </w:tc>
-        <w:tc>
-          <w:tcPr>
-            <w:tcW w:w="3191" w:type="dxa"/>
-          </w:tcPr>
-          <w:p>
-            <w:pPr>
-              <w:pStyle w:val="a6"/>
-              <w:rPr>
-                <w:color w:val="000000"/>
-                <w:sz w:val="27"/>
-                <w:szCs w:val="27"/>
-              </w:rPr>
-            </w:pPr>
-            <w:r>
-              <w:rPr>
-                <w:color w:val="000000"/>
-                <w:sz w:val="27"/>
-                <w:szCs w:val="27"/>
-                <w:lang w:val="en-US"/>
-              </w:rPr>
-              <w:t>string</w:t>
-            </w:r>
-          </w:p>
-        </w:tc>
-        <w:tc>
-          <w:tcPr>
-            <w:tcW w:w="3191" w:type="dxa"/>
-          </w:tcPr>
-          <w:p>
-            <w:pPr>
-              <w:pStyle w:val="a6"/>
-              <w:rPr>
-                <w:color w:val="000000"/>
-                <w:sz w:val="27"/>
-                <w:szCs w:val="27"/>
-              </w:rPr>
-            </w:pPr>
-            <w:r>
-              <w:rPr>
-                <w:color w:val="000000"/>
-                <w:sz w:val="27"/>
-                <w:szCs w:val="27"/>
-              </w:rPr>
-              <w:t xml:space="preserve">Число преобразуется в </w:t>
-            </w:r>
-            <w:r>
-              <w:rPr>
-                <w:color w:val="000000"/>
-                <w:sz w:val="27"/>
-                <w:szCs w:val="27"/>
-              </w:rPr>
-              <w:lastRenderedPageBreak/>
-              <w:t>свой символьный аналог.</w:t>
-            </w:r>
-          </w:p>
-        </w:tc>
-      </w:tr>
-      <w:tr>
-        <w:tc>
-          <w:tcPr>
-            <w:tcW w:w="3189" w:type="dxa"/>
-          </w:tcPr>
-          <w:p>
-            <w:pPr>
-              <w:pStyle w:val="a6"/>
-              <w:rPr>
-                <w:color w:val="000000"/>
-                <w:sz w:val="27"/>
-                <w:szCs w:val="27"/>
-              </w:rPr>
-            </w:pPr>
-            <w:r>
-              <w:rPr>
-                <w:color w:val="000000"/>
-                <w:sz w:val="27"/>
-                <w:szCs w:val="27"/>
-                <w:lang w:val="en-US"/>
-              </w:rPr>
-              <w:lastRenderedPageBreak/>
-              <w:t>bool</w:t>
-            </w:r>
-          </w:p>
-        </w:tc>
-        <w:tc>
-          <w:tcPr>
-            <w:tcW w:w="3191" w:type="dxa"/>
-          </w:tcPr>
-          <w:p>
-            <w:pPr>
-              <w:pStyle w:val="a6"/>
-              <w:rPr>
-                <w:color w:val="000000"/>
-                <w:sz w:val="27"/>
-                <w:szCs w:val="27"/>
-              </w:rPr>
-            </w:pPr>
-            <w:r>
-              <w:rPr>
-                <w:color w:val="000000"/>
-                <w:sz w:val="27"/>
-                <w:szCs w:val="27"/>
-                <w:lang w:val="en-US"/>
-              </w:rPr>
-              <w:t>string</w:t>
-            </w:r>
-          </w:p>
-        </w:tc>
-        <w:tc>
-          <w:tcPr>
-            <w:tcW w:w="3191" w:type="dxa"/>
-          </w:tcPr>
-          <w:p>
-            <w:pPr>
-              <w:pStyle w:val="a6"/>
-              <w:rPr>
-                <w:color w:val="000000"/>
-                <w:sz w:val="27"/>
-                <w:szCs w:val="27"/>
-                <w:lang w:val="en-US"/>
-              </w:rPr>
-            </w:pPr>
-            <w:r>
-              <w:rPr>
-                <w:color w:val="000000"/>
-                <w:sz w:val="27"/>
-                <w:szCs w:val="27"/>
-                <w:lang w:val="en-US"/>
-              </w:rPr>
-              <w:t>true: ‘true’</w:t>
-            </w:r>
-          </w:p>
-          <w:p>
-            <w:pPr>
-              <w:pStyle w:val="a6"/>
-              <w:rPr>
-                <w:color w:val="000000"/>
-                <w:sz w:val="27"/>
-                <w:szCs w:val="27"/>
-                <w:lang w:val="en-US"/>
-              </w:rPr>
-            </w:pPr>
-            <w:r>
-              <w:rPr>
-                <w:color w:val="000000"/>
-                <w:sz w:val="27"/>
-                <w:szCs w:val="27"/>
-                <w:lang w:val="en-US"/>
-              </w:rPr>
-              <w:t>false: ‘false’</w:t>
-            </w:r>
-          </w:p>
-        </w:tc>
-      </w:tr>
-    </w:tbl>
-    <w:p>
-      <w:pPr>
-        <w:pStyle w:val="a6"/>
-        <w:rPr>
-          <w:color w:val="000000"/>
-          <w:sz w:val="27"/>
-          <w:szCs w:val="27"/>
-        </w:rPr>
-      </w:pPr>
     </w:p>
     <w:p>
       <w:pPr>
@@ -9254,6 +8640,7 @@
                 <w:sz w:val="27"/>
                 <w:szCs w:val="27"/>
               </w:rPr>
+              <w:lastRenderedPageBreak/>
               <w:t>Литерал</w:t>
             </w:r>
           </w:p>
@@ -10034,7 +9421,6 @@
           <w:sz w:val="28"/>
           <w:szCs w:val="28"/>
         </w:rPr>
-        <w:lastRenderedPageBreak/>
         <w:t>1.9 Объявление данных</w:t>
       </w:r>
     </w:p>
@@ -10717,6 +10103,7 @@
                 <w:sz w:val="27"/>
                 <w:szCs w:val="27"/>
               </w:rPr>
+              <w:lastRenderedPageBreak/>
               <w:t>Объявление функции</w:t>
             </w:r>
           </w:p>
@@ -11877,124 +11264,6 @@
                 <w:lang w:val="en-US"/>
               </w:rPr>
               <w:t>&gt;;</w:t>
-            </w:r>
-          </w:p>
-        </w:tc>
-      </w:tr>
-      <w:tr>
-        <w:tc>
-          <w:tcPr>
-            <w:tcW w:w="3936" w:type="dxa"/>
-          </w:tcPr>
-          <w:p>
-            <w:pPr>
-              <w:pStyle w:val="a6"/>
-              <w:spacing w:before="0" w:beforeAutospacing="0" w:after="0" w:afterAutospacing="0"/>
-              <w:rPr>
-                <w:color w:val="000000"/>
-                <w:sz w:val="27"/>
-                <w:szCs w:val="27"/>
-              </w:rPr>
-            </w:pPr>
-            <w:r>
-              <w:rPr>
-                <w:color w:val="000000"/>
-                <w:sz w:val="27"/>
-                <w:szCs w:val="27"/>
-              </w:rPr>
-              <w:lastRenderedPageBreak/>
-              <w:t>Приведение типов (явное)</w:t>
-            </w:r>
-          </w:p>
-        </w:tc>
-        <w:tc>
-          <w:tcPr>
-            <w:tcW w:w="5635" w:type="dxa"/>
-          </w:tcPr>
-          <w:p>
-            <w:pPr>
-              <w:pStyle w:val="a6"/>
-              <w:spacing w:before="0" w:beforeAutospacing="0" w:after="0" w:afterAutospacing="0"/>
-              <w:rPr>
-                <w:color w:val="000000"/>
-                <w:sz w:val="27"/>
-                <w:szCs w:val="27"/>
-              </w:rPr>
-            </w:pPr>
-            <w:r>
-              <w:rPr>
-                <w:color w:val="000000"/>
-                <w:sz w:val="27"/>
-                <w:szCs w:val="27"/>
-              </w:rPr>
-              <w:t>(тип данных)</w:t>
-            </w:r>
-            <w:r>
-              <w:rPr>
-                <w:color w:val="000000"/>
-                <w:sz w:val="27"/>
-                <w:szCs w:val="27"/>
-              </w:rPr>
-              <w:t>&lt;</w:t>
-            </w:r>
-            <w:r>
-              <w:rPr>
-                <w:color w:val="000000"/>
-                <w:sz w:val="27"/>
-                <w:szCs w:val="27"/>
-              </w:rPr>
-              <w:t>идентификатор</w:t>
-            </w:r>
-            <w:r>
-              <w:rPr>
-                <w:color w:val="000000"/>
-                <w:sz w:val="27"/>
-                <w:szCs w:val="27"/>
-              </w:rPr>
-              <w:t xml:space="preserve"> &gt;</w:t>
-            </w:r>
-          </w:p>
-          <w:p>
-            <w:pPr>
-              <w:pStyle w:val="a6"/>
-              <w:spacing w:before="0" w:beforeAutospacing="0" w:after="0" w:afterAutospacing="0"/>
-              <w:rPr>
-                <w:color w:val="000000"/>
-                <w:sz w:val="27"/>
-                <w:szCs w:val="27"/>
-              </w:rPr>
-            </w:pPr>
-            <w:r>
-              <w:rPr>
-                <w:color w:val="000000"/>
-                <w:sz w:val="27"/>
-                <w:szCs w:val="27"/>
-              </w:rPr>
-              <w:t>(тип данных)</w:t>
-            </w:r>
-            <w:r>
-              <w:rPr>
-                <w:color w:val="000000"/>
-                <w:sz w:val="27"/>
-                <w:szCs w:val="27"/>
-              </w:rPr>
-              <w:t>&lt;</w:t>
-            </w:r>
-            <w:r>
-              <w:rPr>
-                <w:color w:val="000000"/>
-                <w:sz w:val="27"/>
-                <w:szCs w:val="27"/>
-              </w:rPr>
-              <w:t>литерал</w:t>
-            </w:r>
-            <w:r>
-              <w:rPr>
-                <w:color w:val="000000"/>
-                <w:sz w:val="27"/>
-                <w:szCs w:val="27"/>
-              </w:rPr>
-              <w:t xml:space="preserve"> &gt;</w:t>
             </w:r>
           </w:p>
         </w:tc>
@@ -12952,6 +12221,7 @@
                 <w:szCs w:val="27"/>
                 <w:lang w:val="en-US"/>
               </w:rPr>
+              <w:lastRenderedPageBreak/>
               <w:t>&lt;</w:t>
             </w:r>
           </w:p>
@@ -13648,7 +12918,6 @@
                 <w:sz w:val="27"/>
                 <w:szCs w:val="27"/>
               </w:rPr>
-              <w:lastRenderedPageBreak/>
               <w:t>!=</w:t>
             </w:r>
           </w:p>
@@ -13983,7 +13252,7 @@
           <w:sz w:val="28"/>
           <w:szCs w:val="28"/>
         </w:rPr>
-        <w:t xml:space="preserve"> над которыми выполняется операция должны иметь одинаковые либо приводимые один к одному типы.</w:t>
+        <w:t xml:space="preserve"> над которыми выполняется операция должны иметь одинаковые типы.</w:t>
       </w:r>
     </w:p>
     <w:p>
@@ -14028,6 +13297,7 @@
           <w:sz w:val="28"/>
           <w:szCs w:val="28"/>
         </w:rPr>
+        <w:lastRenderedPageBreak/>
         <w:t xml:space="preserve">Программные конструкции языка </w:t>
       </w:r>
       <w:r>
@@ -14731,7 +14001,6 @@
           <w:sz w:val="28"/>
           <w:szCs w:val="28"/>
         </w:rPr>
-        <w:lastRenderedPageBreak/>
         <w:t xml:space="preserve">1.15 </w:t>
       </w:r>
       <w:r>
@@ -14758,7 +14027,23 @@
           <w:sz w:val="28"/>
           <w:szCs w:val="28"/>
         </w:rPr>
-        <w:t xml:space="preserve">Переменные могут определяться внутри программного блока. Переменные являются локальными. Функции определяются в глобальной области видимости. Объявление областей видимости не предусмотрено. </w:t>
+        <w:t>Переменные могут определяться внутри программного блока. Переменные являются локальными. Функции определяются в глобальной области видимости. Объявление</w:t>
+      </w:r>
+      <w:r>
+        <w:rPr>
+          <w:rFonts w:ascii="Times New Roman" w:hAnsi="Times New Roman" w:cs="Times New Roman"/>
+          <w:sz w:val="28"/>
+          <w:szCs w:val="28"/>
+        </w:rPr>
+        <w:t xml:space="preserve"> пользовательских</w:t>
+      </w:r>
+      <w:r>
+        <w:rPr>
+          <w:rFonts w:ascii="Times New Roman" w:hAnsi="Times New Roman" w:cs="Times New Roman"/>
+          <w:sz w:val="28"/>
+          <w:szCs w:val="28"/>
+        </w:rPr>
+        <w:t xml:space="preserve"> областей видимости не предусмотрено. </w:t>
       </w:r>
     </w:p>
     <w:p>
@@ -14769,6 +14054,7 @@
           <w:b/>
           <w:sz w:val="28"/>
           <w:szCs w:val="28"/>
+          <w:lang w:val="en-US"/>
         </w:rPr>
       </w:pPr>
       <w:r>
@@ -15143,6 +14429,7 @@
           <w:sz w:val="28"/>
           <w:szCs w:val="28"/>
         </w:rPr>
+        <w:lastRenderedPageBreak/>
         <w:t>ф</w:t>
       </w:r>
       <w:r>
@@ -15544,7 +14831,7 @@
                 <w:szCs w:val="28"/>
               </w:rPr>
             </w:pPr>
-            <w:proofErr w:type="spellStart"/>
+            <w:bookmarkStart w:id="0" w:name="_GoBack"/>
             <w:r>
               <w:rPr>
                 <w:rFonts w:ascii="Times New Roman" w:hAnsi="Times New Roman" w:cs="Times New Roman"/>
@@ -15552,9 +14839,9 @@
                 <w:szCs w:val="28"/>
                 <w:lang w:val="en-US"/>
               </w:rPr>
-              <w:t>strlen</w:t>
-            </w:r>
-            <w:proofErr w:type="spellEnd"/>
+              <w:t>length</w:t>
+            </w:r>
+            <w:bookmarkEnd w:id="0"/>
           </w:p>
         </w:tc>
         <w:tc>
@@ -15754,16 +15041,14 @@
           <w:rFonts w:ascii="Times New Roman" w:hAnsi="Times New Roman" w:cs="Times New Roman"/>
           <w:sz w:val="28"/>
           <w:szCs w:val="28"/>
-          <w:lang w:val="en-US"/>
-        </w:rPr>
-      </w:pPr>
-      <w:r>
-        <w:rPr>
-          <w:rFonts w:ascii="Times New Roman" w:hAnsi="Times New Roman" w:cs="Times New Roman"/>
-          <w:sz w:val="28"/>
-          <w:szCs w:val="28"/>
-        </w:rPr>
-        <w:lastRenderedPageBreak/>
+        </w:rPr>
+      </w:pPr>
+      <w:r>
+        <w:rPr>
+          <w:rFonts w:ascii="Times New Roman" w:hAnsi="Times New Roman" w:cs="Times New Roman"/>
+          <w:sz w:val="28"/>
+          <w:szCs w:val="28"/>
+        </w:rPr>
         <w:t xml:space="preserve">Синтаксис подключения функции стандартной библиотеки: </w:t>
       </w:r>
     </w:p>
@@ -15775,9 +15060,29 @@
           <w:b/>
           <w:sz w:val="28"/>
           <w:szCs w:val="28"/>
+        </w:rPr>
+      </w:pPr>
+      <w:proofErr w:type="spellStart"/>
+      <w:proofErr w:type="gramStart"/>
+      <w:r>
+        <w:rPr>
+          <w:rFonts w:ascii="Times New Roman" w:hAnsi="Times New Roman" w:cs="Times New Roman"/>
+          <w:sz w:val="28"/>
+          <w:szCs w:val="28"/>
           <w:lang w:val="en-US"/>
         </w:rPr>
-      </w:pPr>
+        <w:t>var</w:t>
+      </w:r>
+      <w:proofErr w:type="spellEnd"/>
+      <w:proofErr w:type="gramEnd"/>
+      <w:r>
+        <w:rPr>
+          <w:rFonts w:ascii="Times New Roman" w:hAnsi="Times New Roman" w:cs="Times New Roman"/>
+          <w:sz w:val="28"/>
+          <w:szCs w:val="28"/>
+        </w:rPr>
+        <w:t xml:space="preserve"> </w:t>
+      </w:r>
       <w:proofErr w:type="spellStart"/>
       <w:r>
         <w:rPr>
@@ -15786,7 +15091,7 @@
           <w:szCs w:val="28"/>
           <w:lang w:val="en-US"/>
         </w:rPr>
-        <w:t>var</w:t>
+        <w:t>func</w:t>
       </w:r>
       <w:proofErr w:type="spellEnd"/>
       <w:r>
@@ -15795,25 +15100,6 @@
           <w:sz w:val="28"/>
           <w:szCs w:val="28"/>
         </w:rPr>
-        <w:t xml:space="preserve"> </w:t>
-      </w:r>
-      <w:proofErr w:type="spellStart"/>
-      <w:r>
-        <w:rPr>
-          <w:rFonts w:ascii="Times New Roman" w:hAnsi="Times New Roman" w:cs="Times New Roman"/>
-          <w:sz w:val="28"/>
-          <w:szCs w:val="28"/>
-          <w:lang w:val="en-US"/>
-        </w:rPr>
-        <w:t>func</w:t>
-      </w:r>
-      <w:proofErr w:type="spellEnd"/>
-      <w:r>
-        <w:rPr>
-          <w:rFonts w:ascii="Times New Roman" w:hAnsi="Times New Roman" w:cs="Times New Roman"/>
-          <w:sz w:val="28"/>
-          <w:szCs w:val="28"/>
-        </w:rPr>
         <w:t xml:space="preserve"> &lt;</w:t>
       </w:r>
       <w:r>
@@ -15853,7 +15139,6 @@
           <w:rFonts w:ascii="Times New Roman" w:hAnsi="Times New Roman" w:cs="Times New Roman"/>
           <w:sz w:val="28"/>
           <w:szCs w:val="28"/>
-          <w:lang w:val="en-US"/>
         </w:rPr>
         <w:t>(&lt;</w:t>
       </w:r>
@@ -15865,14 +15150,11 @@
         </w:rPr>
         <w:t>параметры</w:t>
       </w:r>
-      <w:bookmarkStart w:id="0" w:name="_GoBack"/>
-      <w:bookmarkEnd w:id="0"/>
-      <w:r>
-        <w:rPr>
-          <w:rFonts w:ascii="Times New Roman" w:hAnsi="Times New Roman" w:cs="Times New Roman"/>
-          <w:sz w:val="28"/>
-          <w:szCs w:val="28"/>
-          <w:lang w:val="en-US"/>
+      <w:r>
+        <w:rPr>
+          <w:rFonts w:ascii="Times New Roman" w:hAnsi="Times New Roman" w:cs="Times New Roman"/>
+          <w:sz w:val="28"/>
+          <w:szCs w:val="28"/>
         </w:rPr>
         <w:t>&gt;);</w:t>
       </w:r>
@@ -16303,6 +15585,7 @@
           <w:sz w:val="28"/>
           <w:szCs w:val="28"/>
         </w:rPr>
+        <w:lastRenderedPageBreak/>
         <w:t xml:space="preserve">Используется соглашение о вызовах </w:t>
       </w:r>
       <w:r>
@@ -20358,7 +19641,7 @@
 </file>
 
 <file path=customXml/itemProps1.xml><?xml version="1.0" encoding="utf-8"?>
-<ds:datastoreItem xmlns:ds="http://schemas.openxmlformats.org/officeDocument/2006/customXml" ds:itemID="{FC2E76EB-351B-481E-BE8F-9AE1594BCD49}">
+<ds:datastoreItem xmlns:ds="http://schemas.openxmlformats.org/officeDocument/2006/customXml" ds:itemID="{8DAE37C5-5839-4AF2-B94F-29D8FB4AD485}">
   <ds:schemaRefs>
     <ds:schemaRef ds:uri="http://schemas.openxmlformats.org/officeDocument/2006/bibliography"/>
   </ds:schemaRefs>

</xml_diff>